<commit_message>
finished integrating nativity and circumcision psali
</commit_message>
<xml_diff>
--- a/Psalmody Source/33 Nativity Psali Thurs.docx
+++ b/Psalmody Source/33 Nativity Psali Thurs.docx
@@ -68,10 +68,34 @@
           </w:tcPr>
           <w:p>
             <w:pPr>
-              <w:pStyle w:val="Coptic"/>
-            </w:pPr>
-            <w:r>
-              <w:t>ⲀⲪϯ ⲭⲁϫⲓ ⲛⲉⲙ Ⲙⲱⲩⲥⲏⲥ: ⲉ̀ⲃⲟⲗϧⲉⲛ ⲑ̀ⲙⲏϯ ⲙ̀ⲡⲓⲃⲁⲧⲟⲥ: ⲉ̀ⲣⲉ ⲡⲓⲭ̀ⲣⲱⲙ ⲙⲟϩ ⲛ̀ϧⲏⲧϥ: ⲟⲩⲇⲉ ⲙ̀ⲡⲣⲟⲩⲣⲱⲕϩ ⲛ̀ϫⲉ ⲛⲉϥⲕ̀ⲗⲁⲇⲟⲥ.</w:t>
+              <w:pStyle w:val="CopticVersemulti-line"/>
+            </w:pPr>
+            <w:r>
+              <w:t>ⲀⲪϯ ⲭⲁϫⲓ ⲛⲉⲙ Ⲙⲱⲩⲥⲏⲥ:</w:t>
+            </w:r>
+          </w:p>
+          <w:p>
+            <w:pPr>
+              <w:pStyle w:val="CopticVersemulti-line"/>
+            </w:pPr>
+            <w:r>
+              <w:t>ⲉ̀ⲃⲟⲗϧⲉⲛ ⲑ̀ⲙⲏϯ ⲙ̀ⲡⲓⲃⲁⲧⲟⲥ:</w:t>
+            </w:r>
+          </w:p>
+          <w:p>
+            <w:pPr>
+              <w:pStyle w:val="CopticVersemulti-line"/>
+            </w:pPr>
+            <w:r>
+              <w:t>ⲉ̀ⲣⲉ ⲡⲓⲭ̀ⲣⲱⲙ ⲙⲟϩ ⲛ̀ϧⲏⲧϥ:</w:t>
+            </w:r>
+          </w:p>
+          <w:p>
+            <w:pPr>
+              <w:pStyle w:val="CopticVerse"/>
+            </w:pPr>
+            <w:r>
+              <w:t>ⲟⲩⲇⲉ ⲙ̀ⲡⲣⲟⲩⲣⲱⲕϩ ⲛ̀ϫⲉ ⲛⲉϥⲕ̀ⲗⲁⲇⲟⲥ.</w:t>
             </w:r>
           </w:p>
         </w:tc>
@@ -121,7 +145,7 @@
           </w:tcPr>
           <w:p>
             <w:pPr>
-              <w:ind w:left="196" w:hanging="196"/>
+              <w:pStyle w:val="EngHang"/>
             </w:pPr>
             <w:r>
               <w:t>God spoke with Moses</w:t>
@@ -129,7 +153,7 @@
           </w:p>
           <w:p>
             <w:pPr>
-              <w:ind w:left="196" w:hanging="196"/>
+              <w:pStyle w:val="EngHang"/>
             </w:pPr>
             <w:r>
               <w:t>From within the bush.</w:t>
@@ -137,7 +161,7 @@
           </w:p>
           <w:p>
             <w:pPr>
-              <w:ind w:left="196" w:hanging="196"/>
+              <w:pStyle w:val="EngHang"/>
             </w:pPr>
             <w:r>
               <w:t>The fire engulfed it,</w:t>
@@ -145,7 +169,7 @@
           </w:p>
           <w:p>
             <w:pPr>
-              <w:ind w:left="196" w:hanging="196"/>
+              <w:pStyle w:val="EngEnd"/>
             </w:pPr>
             <w:r>
               <w:t>And its branches were not burnt.</w:t>
@@ -197,26 +221,34 @@
           </w:tcPr>
           <w:p>
             <w:pPr>
-              <w:pStyle w:val="Coptic"/>
-            </w:pPr>
-            <w:r>
-              <w:t>Ⲃⲱⲣⲡ ⲙ̀ⲡⲉϥⲛⲁⲓ ⲛⲉⲙ ⲡⲉϥⲥⲁϫⲓ: ⲉ̀</w:t>
-            </w:r>
-            <w:proofErr w:type="spellStart"/>
-            <w:r>
-              <w:t>ϯϩ</w:t>
-            </w:r>
-            <w:proofErr w:type="spellEnd"/>
-            <w:r>
-              <w:t>̀ⲣⲏⲣⲓ ⲑⲏⲉ̀ⲧⲁⲥⲫⲓⲣⲓ: ⲁ</w:t>
-            </w:r>
-            <w:proofErr w:type="spellStart"/>
-            <w:r>
-              <w:t>ϥϣ</w:t>
-            </w:r>
-            <w:proofErr w:type="spellEnd"/>
-            <w:r>
-              <w:t>ⲱⲡⲓ ⲉⲑⲃⲏⲧⲉⲛ ϧⲉⲛ ⲧⲉⲥⲛⲉϫⲓ: ϧⲉⲛ ⲟⲩⲙⲩⲥⲧⲏⲣⲓⲟⲛ ⲛ̀ϣ̀ⲫⲏⲣⲓ.</w:t>
+              <w:pStyle w:val="CopticVersemulti-line"/>
+            </w:pPr>
+            <w:r>
+              <w:t>Ⲃⲱⲣⲡ ⲙ̀ⲡⲉϥⲛⲁⲓ ⲛⲉⲙ ⲡⲉϥⲥⲁϫⲓ:</w:t>
+            </w:r>
+          </w:p>
+          <w:p>
+            <w:pPr>
+              <w:pStyle w:val="CopticVersemulti-line"/>
+            </w:pPr>
+            <w:r>
+              <w:t>ⲉ̀ϯϩ̀ⲣⲏⲣⲓ ⲑⲏⲉ̀ⲧⲁⲥⲫⲓⲣⲓ:</w:t>
+            </w:r>
+          </w:p>
+          <w:p>
+            <w:pPr>
+              <w:pStyle w:val="CopticVersemulti-line"/>
+            </w:pPr>
+            <w:r>
+              <w:t>ⲁϥϣⲱⲡⲓ ⲉⲑⲃⲏⲧⲉⲛ ϧⲉⲛ ⲧⲉⲥⲛⲉϫⲓ:</w:t>
+            </w:r>
+          </w:p>
+          <w:p>
+            <w:pPr>
+              <w:pStyle w:val="CopticVerse"/>
+            </w:pPr>
+            <w:r>
+              <w:t>ϧⲉⲛ ⲟⲩⲙⲩⲥⲧⲏⲣⲓⲟⲛ ⲛ̀ϣ̀ⲫⲏⲣⲓ.</w:t>
             </w:r>
           </w:p>
         </w:tc>
@@ -251,7 +283,7 @@
           </w:tcPr>
           <w:p>
             <w:pPr>
-              <w:ind w:left="196" w:hanging="196"/>
+              <w:pStyle w:val="EngHang"/>
             </w:pPr>
             <w:r>
               <w:t>He sent His mercy and word:</w:t>
@@ -259,7 +291,7 @@
           </w:p>
           <w:p>
             <w:pPr>
-              <w:ind w:left="196" w:hanging="196"/>
+              <w:pStyle w:val="EngHang"/>
             </w:pPr>
             <w:r>
               <w:t>The flower bearing fruit,</w:t>
@@ -267,7 +299,7 @@
           </w:p>
           <w:p>
             <w:pPr>
-              <w:ind w:left="196" w:hanging="196"/>
+              <w:pStyle w:val="EngHang"/>
             </w:pPr>
             <w:r>
               <w:t>In your womb for our sake</w:t>
@@ -275,7 +307,7 @@
           </w:p>
           <w:p>
             <w:pPr>
-              <w:ind w:left="196" w:hanging="196"/>
+              <w:pStyle w:val="EngEnd"/>
             </w:pPr>
             <w:r>
               <w:t>In a great mystery.</w:t>
@@ -327,10 +359,34 @@
           </w:tcPr>
           <w:p>
             <w:pPr>
-              <w:pStyle w:val="Coptic"/>
-            </w:pPr>
-            <w:r>
-              <w:t>Ⲅⲉⲛⲛⲉⲑⲓⲥ ϧⲉⲛ ⲡⲁⲓⲉ̀ϩⲟⲟⲩ ⲫⲁⲓ: ⲉ̀ⲃⲟⲗϧⲉⲛ ⲧⲉⲛⲟ̄ⲥ̄ ⲛ̀ⲛⲏⲃ Ⲙⲁⲣⲓⲁ: ⲁϥⲉ̀ⲣⲣⲱⲙⲓ ⲉⲑⲃⲉ ⲡⲉⲛⲟ̀ⲩϫⲁⲓ: ⲉ̀ⲡ̀ⲭⲱ ⲉ̀ⲃⲟⲗ ⲛ̀ⲛⲉⲛⲁ̀ⲛⲟⲙⲓⲁ.</w:t>
+              <w:pStyle w:val="CopticVersemulti-line"/>
+            </w:pPr>
+            <w:r>
+              <w:t>Ⲅⲉⲛⲛⲉⲑⲓⲥ ϧⲉⲛ ⲡⲁⲓⲉ̀ϩⲟⲟⲩ ⲫⲁⲓ:</w:t>
+            </w:r>
+          </w:p>
+          <w:p>
+            <w:pPr>
+              <w:pStyle w:val="CopticVersemulti-line"/>
+            </w:pPr>
+            <w:r>
+              <w:t>ⲉ̀ⲃⲟⲗϧⲉⲛ ⲧⲉⲛⲟ̄ⲥ̄ ⲛ̀ⲛⲏⲃ Ⲙⲁⲣⲓⲁ:</w:t>
+            </w:r>
+          </w:p>
+          <w:p>
+            <w:pPr>
+              <w:pStyle w:val="CopticVersemulti-line"/>
+            </w:pPr>
+            <w:r>
+              <w:t>ⲁϥⲉ̀ⲣⲣⲱⲙⲓ ⲉⲑⲃⲉ ⲡⲉⲛⲟ̀ⲩϫⲁⲓ:</w:t>
+            </w:r>
+          </w:p>
+          <w:p>
+            <w:pPr>
+              <w:pStyle w:val="CopticVerse"/>
+            </w:pPr>
+            <w:r>
+              <w:t>ⲉ̀ⲡ̀ⲭⲱ ⲉ̀ⲃⲟⲗ ⲛ̀ⲛⲉⲛⲁ̀ⲛⲟⲙⲓⲁ.</w:t>
             </w:r>
           </w:p>
         </w:tc>
@@ -365,7 +421,7 @@
           </w:tcPr>
           <w:p>
             <w:pPr>
-              <w:ind w:left="196" w:hanging="196"/>
+              <w:pStyle w:val="EngHang"/>
             </w:pPr>
             <w:r>
               <w:t>He was born on this day</w:t>
@@ -373,7 +429,7 @@
           </w:p>
           <w:p>
             <w:pPr>
-              <w:ind w:left="196" w:hanging="196"/>
+              <w:pStyle w:val="EngHang"/>
             </w:pPr>
             <w:r>
               <w:t>From our Lady, Mary.</w:t>
@@ -381,7 +437,7 @@
           </w:p>
           <w:p>
             <w:pPr>
-              <w:ind w:left="196" w:hanging="196"/>
+              <w:pStyle w:val="EngHang"/>
             </w:pPr>
             <w:r>
               <w:t>He became man, and the forgiveness of our sins,</w:t>
@@ -389,7 +445,7 @@
           </w:p>
           <w:p>
             <w:pPr>
-              <w:ind w:left="196" w:hanging="196"/>
+              <w:pStyle w:val="EngEnd"/>
             </w:pPr>
             <w:r>
               <w:t>For our salvation</w:t>
@@ -441,18 +497,34 @@
           </w:tcPr>
           <w:p>
             <w:pPr>
-              <w:pStyle w:val="Coptic"/>
-            </w:pPr>
-            <w:r>
-              <w:t>Ⲇⲁϣⲓⲇ ⲅⲁⲣ ⲡⲓⲓⲉⲣⲟⲯⲁⲗⲧⲏⲥ: ⲁ̀ⲙⲟⲩ ⲛ̀ⲧⲉⲛⲙⲏϯ ⲛ̀ⲧⲉⲛϩⲱⲥ: ⲉ̀ⲫⲏⲉ̀ⲧⲁ</w:t>
-            </w:r>
-            <w:proofErr w:type="spellStart"/>
-            <w:r>
-              <w:t>ϥϣ</w:t>
-            </w:r>
-            <w:proofErr w:type="spellEnd"/>
-            <w:r>
-              <w:t>ⲱⲡⲓ ⲙ̀ⲙⲉⲥⲓⲧⲏⲥ: ⲛⲁϩⲣⲉⲛ Ⲡⲉϥⲓⲱⲧ ⲛ̀ⲁⲅⲁⲑⲟⲥ.</w:t>
+              <w:pStyle w:val="CopticVersemulti-line"/>
+            </w:pPr>
+            <w:r>
+              <w:t>Ⲇⲁϣⲓⲇ ⲅⲁⲣ ⲡⲓⲓⲉⲣⲟⲯⲁⲗⲧⲏⲥ:</w:t>
+            </w:r>
+          </w:p>
+          <w:p>
+            <w:pPr>
+              <w:pStyle w:val="CopticVersemulti-line"/>
+            </w:pPr>
+            <w:r>
+              <w:t>ⲁ̀ⲙⲟⲩ ⲛ̀ⲧⲉⲛⲙⲏϯ ⲛ̀ⲧⲉⲛϩⲱⲥ:</w:t>
+            </w:r>
+          </w:p>
+          <w:p>
+            <w:pPr>
+              <w:pStyle w:val="CopticVersemulti-line"/>
+            </w:pPr>
+            <w:r>
+              <w:t>ⲉ̀ⲫⲏⲉ̀ⲧⲁϥϣⲱⲡⲓ ⲙ̀ⲙⲉⲥⲓⲧⲏⲥ:</w:t>
+            </w:r>
+          </w:p>
+          <w:p>
+            <w:pPr>
+              <w:pStyle w:val="CopticVerse"/>
+            </w:pPr>
+            <w:r>
+              <w:t>ⲛⲁϩⲣⲉⲛ Ⲡⲉϥⲓⲱⲧ ⲛ̀ⲁⲅⲁⲑⲟⲥ.</w:t>
             </w:r>
           </w:p>
         </w:tc>
@@ -487,7 +559,7 @@
           </w:tcPr>
           <w:p>
             <w:pPr>
-              <w:ind w:left="196" w:hanging="196"/>
+              <w:pStyle w:val="EngHang"/>
             </w:pPr>
             <w:r>
               <w:t>Davis the Psalmist,</w:t>
@@ -495,7 +567,7 @@
           </w:p>
           <w:p>
             <w:pPr>
-              <w:ind w:left="196" w:hanging="196"/>
+              <w:pStyle w:val="EngHang"/>
             </w:pPr>
             <w:r>
               <w:t>Come praise Him among us,</w:t>
@@ -503,7 +575,7 @@
           </w:p>
           <w:p>
             <w:pPr>
-              <w:ind w:left="196" w:hanging="196"/>
+              <w:pStyle w:val="EngHang"/>
             </w:pPr>
             <w:r>
               <w:t>He Who became a mediator for us</w:t>
@@ -511,7 +583,7 @@
           </w:p>
           <w:p>
             <w:pPr>
-              <w:ind w:left="196" w:hanging="196"/>
+              <w:pStyle w:val="EngEnd"/>
             </w:pPr>
             <w:r>
               <w:t>With His Good Father.</w:t>
@@ -563,10 +635,35 @@
           </w:tcPr>
           <w:p>
             <w:pPr>
-              <w:pStyle w:val="Coptic"/>
-            </w:pPr>
-            <w:r>
-              <w:t>Ⲉⲩⲓ̀ⲛⲓ ⲛⲁϥ ⲛ̀ϩⲁⲛⲇⲱⲣⲟⲛ: ⲛ̀ϫⲉ ⲛⲓϣⲉⲣⲓ ⲛ̀ⲧⲉ Ⲧⲩⲣⲟⲥ: ⲛⲉⲙ Ⲥⲁⲃⲉ ⲛⲉⲙ ⲛⲓⲀⲣⲁⲃⲟⲥ: ⲛⲉⲙ ⲛⲓⲟ̀ⲩⲣⲱⲟ̀ⲩ ⲛ̀ⲧⲉ Ⲑⲁⲣⲥⲟⲥ.</w:t>
+              <w:pStyle w:val="CopticVersemulti-line"/>
+            </w:pPr>
+            <w:r>
+              <w:t>Ⲉⲩⲓ̀ⲛⲓ ⲛⲁϥ ⲛ̀ϩⲁⲛⲇⲱⲣⲟⲛ:</w:t>
+            </w:r>
+          </w:p>
+          <w:p>
+            <w:pPr>
+              <w:pStyle w:val="CopticVersemulti-line"/>
+            </w:pPr>
+            <w:r>
+              <w:t>ⲛ̀ϫⲉ ⲛⲓϣⲉⲣⲓ ⲛ̀ⲧⲉ Ⲧⲩⲣⲟⲥ:</w:t>
+            </w:r>
+          </w:p>
+          <w:p>
+            <w:pPr>
+              <w:pStyle w:val="CopticVersemulti-line"/>
+            </w:pPr>
+            <w:r>
+              <w:t>ⲛⲉⲙ Ⲥⲁⲃⲉ ⲛⲉⲙ ⲛⲓⲀⲣⲁⲃⲟⲥ:</w:t>
+            </w:r>
+          </w:p>
+          <w:p>
+            <w:pPr>
+              <w:pStyle w:val="CopticVerse"/>
+            </w:pPr>
+            <w:r>
+              <w:lastRenderedPageBreak/>
+              <w:t>ⲛⲉⲙ ⲛⲓⲟ̀ⲩⲣⲱⲟ̀ⲩ ⲛ̀ⲧⲉ Ⲑⲁⲣⲥⲟⲥ.</w:t>
             </w:r>
           </w:p>
         </w:tc>
@@ -576,6 +673,7 @@
           </w:tcPr>
           <w:p>
             <w:r>
+              <w:lastRenderedPageBreak/>
               <w:t>They presented Him gifts</w:t>
             </w:r>
           </w:p>
@@ -611,7 +709,7 @@
           </w:tcPr>
           <w:p>
             <w:pPr>
-              <w:ind w:left="196" w:hanging="196"/>
+              <w:pStyle w:val="EngHang"/>
             </w:pPr>
             <w:r>
               <w:t xml:space="preserve">The daughters of </w:t>
@@ -627,7 +725,7 @@
           </w:p>
           <w:p>
             <w:pPr>
-              <w:ind w:left="196" w:hanging="196"/>
+              <w:pStyle w:val="EngHang"/>
             </w:pPr>
             <w:r>
               <w:t>And Sheba and Arabia,</w:t>
@@ -635,7 +733,7 @@
           </w:p>
           <w:p>
             <w:pPr>
-              <w:ind w:left="196" w:hanging="196"/>
+              <w:pStyle w:val="EngHang"/>
             </w:pPr>
             <w:r>
               <w:t xml:space="preserve">And the kings of </w:t>
@@ -651,9 +749,10 @@
           </w:p>
           <w:p>
             <w:pPr>
-              <w:ind w:left="196" w:hanging="196"/>
-            </w:pPr>
-            <w:r>
+              <w:pStyle w:val="EngEnd"/>
+            </w:pPr>
+            <w:r>
+              <w:lastRenderedPageBreak/>
               <w:t>They presented Him with gifts.</w:t>
             </w:r>
           </w:p>
@@ -667,6 +766,7 @@
               <w:ind w:left="196" w:hanging="196"/>
             </w:pPr>
             <w:r>
+              <w:lastRenderedPageBreak/>
               <w:t xml:space="preserve">The daughters of </w:t>
             </w:r>
             <w:proofErr w:type="spellStart"/>
@@ -719,59 +819,76 @@
           </w:tcPr>
           <w:p>
             <w:pPr>
-              <w:pStyle w:val="Coptic"/>
-            </w:pPr>
-            <w:r>
-              <w:t>Ⲍⲱⲏ̀ ⲫⲟⲣⲟⲥ ⲛ̀ⲧⲕⲓⲙ: ⲙ̀ⲫ̀ⲣⲉ</w:t>
+              <w:pStyle w:val="CopticVersemulti-line"/>
+            </w:pPr>
+            <w:r>
+              <w:lastRenderedPageBreak/>
+              <w:t>Ⲍⲱⲏ̀ ⲫⲟⲣⲟⲥ ⲛ̀ⲧⲕⲓⲙ:</w:t>
+            </w:r>
+          </w:p>
+          <w:p>
+            <w:pPr>
+              <w:pStyle w:val="CopticVersemulti-line"/>
+            </w:pPr>
+            <w:r>
+              <w:t>ⲙ̀ⲫ̀ⲣⲉϥϯ ⲛ̀ⲛⲓⲁ̀ⲅⲁⲑⲟⲛ:</w:t>
+            </w:r>
+          </w:p>
+          <w:p>
+            <w:pPr>
+              <w:pStyle w:val="CopticVersemulti-line"/>
+            </w:pPr>
+            <w:r>
+              <w:t>ⲁϥⲟ̀ⲩⲱ̀ⲛϩ ϧⲉⲛ ⲡ̀ⲕⲁϩⲓ ⲛ1Ⲛⲉϥⲑⲁⲗⲓⲙ:</w:t>
+            </w:r>
+          </w:p>
+          <w:p>
+            <w:pPr>
+              <w:pStyle w:val="CopticVerse"/>
+            </w:pPr>
+            <w:r>
+              <w:t>ⲛⲉⲙ ⲛⲓϭⲓⲏ̀ ⲛ̀ⲧⲉ Ⲍⲁⲃⲟⲩⲗⲱⲛ.</w:t>
+            </w:r>
+          </w:p>
+        </w:tc>
+        <w:tc>
+          <w:tcPr>
+            <w:tcW w:w="1242" w:type="pct"/>
+          </w:tcPr>
+          <w:p>
+            <w:r>
+              <w:t xml:space="preserve">The steadfast </w:t>
             </w:r>
             <w:proofErr w:type="spellStart"/>
             <w:r>
-              <w:t>ϥϯ</w:t>
+              <w:t>lifegiver</w:t>
             </w:r>
             <w:proofErr w:type="spellEnd"/>
-            <w:r>
-              <w:t xml:space="preserve"> ⲛ̀ⲛⲓⲁ̀ⲅⲁⲑⲟⲛ: ⲁϥⲟ̀ⲩⲱ̀ⲛϩ ϧⲉⲛ ⲡ̀ⲕⲁϩⲓ ⲛ1Ⲛⲉϥⲑⲁⲗⲓⲙ: ⲛⲉⲙ ⲛⲓϭⲓⲏ̀ ⲛ̀ⲧⲉ Ⲍⲁⲃⲟⲩⲗⲱⲛ.</w:t>
-            </w:r>
-          </w:p>
-        </w:tc>
-        <w:tc>
-          <w:tcPr>
-            <w:tcW w:w="1242" w:type="pct"/>
-          </w:tcPr>
-          <w:p>
-            <w:r>
-              <w:t xml:space="preserve">The steadfast </w:t>
+          </w:p>
+          <w:p>
+            <w:r>
+              <w:t>Giver of good things</w:t>
+            </w:r>
+          </w:p>
+          <w:p>
+            <w:r>
+              <w:t xml:space="preserve">Appeared in the land of </w:t>
             </w:r>
             <w:proofErr w:type="spellStart"/>
             <w:r>
-              <w:t>lifegiver</w:t>
+              <w:t>Naphatali</w:t>
             </w:r>
             <w:proofErr w:type="spellEnd"/>
           </w:p>
           <w:p>
             <w:r>
-              <w:t>Giver of good things</w:t>
-            </w:r>
-          </w:p>
-          <w:p>
-            <w:r>
-              <w:t xml:space="preserve">Appeared in the land of </w:t>
+              <w:t xml:space="preserve">And the regions of </w:t>
             </w:r>
             <w:proofErr w:type="spellStart"/>
             <w:r>
-              <w:t>Naphatali</w:t>
+              <w:t>Zebulun</w:t>
             </w:r>
             <w:proofErr w:type="spellEnd"/>
-          </w:p>
-          <w:p>
-            <w:r>
-              <w:t xml:space="preserve">And the regions of </w:t>
-            </w:r>
-            <w:proofErr w:type="spellStart"/>
-            <w:r>
-              <w:t>Zebulun</w:t>
-            </w:r>
-            <w:proofErr w:type="spellEnd"/>
             <w:r>
               <w:t>.</w:t>
             </w:r>
@@ -783,7 +900,7 @@
           </w:tcPr>
           <w:p>
             <w:pPr>
-              <w:ind w:left="196" w:hanging="196"/>
+              <w:pStyle w:val="EngHang"/>
             </w:pPr>
             <w:r>
               <w:t>The steadfast life-giver,</w:t>
@@ -791,7 +908,7 @@
           </w:p>
           <w:p>
             <w:pPr>
-              <w:ind w:left="196" w:hanging="196"/>
+              <w:pStyle w:val="EngHang"/>
             </w:pPr>
             <w:r>
               <w:t>The Giver of good things,</w:t>
@@ -799,7 +916,7 @@
           </w:p>
           <w:p>
             <w:pPr>
-              <w:ind w:left="196" w:hanging="196"/>
+              <w:pStyle w:val="EngHang"/>
             </w:pPr>
             <w:r>
               <w:t>Appeared in the land of Naphtali</w:t>
@@ -807,7 +924,7 @@
           </w:p>
           <w:p>
             <w:pPr>
-              <w:ind w:left="196" w:hanging="196"/>
+              <w:pStyle w:val="EngEnd"/>
             </w:pPr>
             <w:r>
               <w:t xml:space="preserve">And the region of </w:t>
@@ -869,18 +986,34 @@
           </w:tcPr>
           <w:p>
             <w:pPr>
-              <w:pStyle w:val="Coptic"/>
-            </w:pPr>
-            <w:r>
-              <w:t>Ⲏⲥⲁⲏ̀ⲁⲥ ⲫⲱⲛⲏ ⲙⲉⲅⲁⲗⲟⲩ: ⲉ</w:t>
-            </w:r>
-            <w:proofErr w:type="spellStart"/>
-            <w:r>
-              <w:t>ϥϫ</w:t>
-            </w:r>
-            <w:proofErr w:type="spellEnd"/>
-            <w:r>
-              <w:t>ⲱ ⲙ̀ⲙⲟⲥ ⲙ̀ⲡⲁⲓⲣⲏϯ: ϫⲉ ⲁⲩⲙⲓⲥⲓ ⲛⲁⲛ ⲛ̀ⲟⲩⲁ̀ⲗⲟⲩ: ⲟⲩⲟϩ ⲁⲩϯ ⲛ̀ⲟⲩϣⲏⲣⲓ</w:t>
+              <w:pStyle w:val="CopticVersemulti-line"/>
+            </w:pPr>
+            <w:r>
+              <w:t>Ⲏⲥⲁⲏ̀ⲁⲥ ⲫⲱⲛⲏ ⲙⲉⲅⲁⲗⲟⲩ:</w:t>
+            </w:r>
+          </w:p>
+          <w:p>
+            <w:pPr>
+              <w:pStyle w:val="CopticVersemulti-line"/>
+            </w:pPr>
+            <w:r>
+              <w:t>ⲉϥϫⲱ ⲙ̀ⲙⲟⲥ ⲙ̀ⲡⲁⲓⲣⲏϯ:</w:t>
+            </w:r>
+          </w:p>
+          <w:p>
+            <w:pPr>
+              <w:pStyle w:val="CopticVersemulti-line"/>
+            </w:pPr>
+            <w:r>
+              <w:t>ϫⲉ ⲁⲩⲙⲓⲥⲓ ⲛⲁⲛ ⲛ̀ⲟⲩⲁ̀ⲗⲟⲩ:</w:t>
+            </w:r>
+          </w:p>
+          <w:p>
+            <w:pPr>
+              <w:pStyle w:val="CopticVerse"/>
+            </w:pPr>
+            <w:r>
+              <w:t>ⲟⲩⲟϩ ⲁⲩϯ ⲛ̀ⲟⲩϣⲏⲣⲓ</w:t>
             </w:r>
           </w:p>
         </w:tc>
@@ -920,7 +1053,7 @@
           </w:tcPr>
           <w:p>
             <w:pPr>
-              <w:ind w:left="196" w:hanging="196"/>
+              <w:pStyle w:val="EngHang"/>
             </w:pPr>
             <w:commentRangeStart w:id="0"/>
             <w:r>
@@ -939,7 +1072,7 @@
           </w:p>
           <w:p>
             <w:pPr>
-              <w:ind w:left="196" w:hanging="196"/>
+              <w:pStyle w:val="EngHang"/>
             </w:pPr>
             <w:r>
               <w:t>A loud voice saying,</w:t>
@@ -947,28 +1080,20 @@
           </w:p>
           <w:p>
             <w:pPr>
-              <w:ind w:left="196" w:hanging="196"/>
-            </w:pPr>
-            <w:r>
-              <w:t>"</w:t>
-            </w:r>
-            <w:r>
-              <w:t>A child is born to us,</w:t>
-            </w:r>
-          </w:p>
-          <w:p>
-            <w:pPr>
-              <w:ind w:left="196" w:hanging="196"/>
+              <w:pStyle w:val="EngHang"/>
+            </w:pPr>
+            <w:r>
+              <w:t>"A child is born to us,</w:t>
+            </w:r>
+          </w:p>
+          <w:p>
+            <w:pPr>
+              <w:pStyle w:val="EngEnd"/>
             </w:pPr>
             <w:r>
               <w:t>A merciful Son is given.</w:t>
             </w:r>
           </w:p>
-          <w:p>
-            <w:pPr>
-              <w:ind w:left="196" w:hanging="196"/>
-            </w:pPr>
-          </w:p>
         </w:tc>
         <w:tc>
           <w:tcPr>
@@ -995,16 +1120,7 @@
               <w:ind w:left="196" w:hanging="196"/>
             </w:pPr>
             <w:r>
-              <w:t>"Unto us a</w:t>
-            </w:r>
-            <w:r>
-              <w:t xml:space="preserve"> child</w:t>
-            </w:r>
-            <w:r>
-              <w:t xml:space="preserve"> is born</w:t>
-            </w:r>
-            <w:r>
-              <w:t>,</w:t>
+              <w:t>"Unto us a child is born,</w:t>
             </w:r>
           </w:p>
           <w:p>
@@ -1029,19 +1145,34 @@
           </w:tcPr>
           <w:p>
             <w:pPr>
-              <w:pStyle w:val="Coptic"/>
-            </w:pPr>
-            <w:r>
-              <w:lastRenderedPageBreak/>
-              <w:t xml:space="preserve">Ⲑⲉⲟⲥ ⲡⲓⲚⲁⲏ̀ⲧ ⲛ̀ϫⲱⲣⲓ: ⲟⲩⲟϩ ⲡⲓⲉ̀ⲝⲟⲩⲥⲓⲁⲥⲧⲏⲥ: ⲧⲉϥⲁ̀ⲣⲭⲏ </w:t>
-            </w:r>
-            <w:proofErr w:type="spellStart"/>
-            <w:r>
-              <w:t>ϩⲓϫ</w:t>
-            </w:r>
-            <w:proofErr w:type="spellEnd"/>
-            <w:r>
-              <w:t>ⲉⲛ ⲧⲉϥⲛⲁϩⲃⲓ: ⲕⲉ ⲡⲁⲗⲓⲛ ⲡⲓⲆⲉⲥⲡⲟⲧⲏⲥ.</w:t>
+              <w:pStyle w:val="CopticVersemulti-line"/>
+            </w:pPr>
+            <w:r>
+              <w:t>Ⲑⲉⲟⲥ ⲡⲓⲚⲁⲏ̀ⲧ ⲛ̀ϫⲱⲣⲓ:</w:t>
+            </w:r>
+          </w:p>
+          <w:p>
+            <w:pPr>
+              <w:pStyle w:val="CopticVersemulti-line"/>
+            </w:pPr>
+            <w:r>
+              <w:t>ⲟⲩⲟϩ ⲡⲓⲉ̀ⲝⲟⲩⲥⲓⲁⲥⲧⲏⲥ:</w:t>
+            </w:r>
+          </w:p>
+          <w:p>
+            <w:pPr>
+              <w:pStyle w:val="CopticVersemulti-line"/>
+            </w:pPr>
+            <w:r>
+              <w:t>ⲧⲉϥⲁ̀ⲣⲭⲏ ϩⲓϫⲉⲛ ⲧⲉϥⲛⲁϩⲃⲓ:</w:t>
+            </w:r>
+          </w:p>
+          <w:p>
+            <w:pPr>
+              <w:pStyle w:val="CopticVerse"/>
+            </w:pPr>
+            <w:r>
+              <w:t>ⲕⲉ ⲡⲁⲗⲓⲛ ⲡⲓⲆⲉⲥⲡⲟⲧⲏⲥ.</w:t>
             </w:r>
           </w:p>
         </w:tc>
@@ -1071,7 +1202,7 @@
           </w:tcPr>
           <w:p>
             <w:pPr>
-              <w:ind w:left="196" w:hanging="196"/>
+              <w:pStyle w:val="EngHang"/>
             </w:pPr>
             <w:r>
               <w:t>God the strong ruler,</w:t>
@@ -1079,18 +1210,15 @@
           </w:p>
           <w:p>
             <w:pPr>
-              <w:ind w:left="196" w:hanging="196"/>
-            </w:pPr>
-            <w:r>
-              <w:t>T</w:t>
-            </w:r>
-            <w:r>
-              <w:t>he government will be</w:t>
-            </w:r>
-          </w:p>
-          <w:p>
-            <w:pPr>
-              <w:ind w:left="196" w:hanging="196"/>
+              <w:pStyle w:val="EngHang"/>
+            </w:pPr>
+            <w:r>
+              <w:t>The government will be</w:t>
+            </w:r>
+          </w:p>
+          <w:p>
+            <w:pPr>
+              <w:pStyle w:val="EngHang"/>
             </w:pPr>
             <w:r>
               <w:t>On his shoulders.</w:t>
@@ -1098,13 +1226,10 @@
           </w:p>
           <w:p>
             <w:pPr>
-              <w:ind w:left="196" w:hanging="196"/>
-            </w:pPr>
-            <w:r>
-              <w:t>He is the Master</w:t>
-            </w:r>
-            <w:r>
-              <w:t>"</w:t>
+              <w:pStyle w:val="EngEnd"/>
+            </w:pPr>
+            <w:r>
+              <w:t>He is the Master"</w:t>
             </w:r>
           </w:p>
         </w:tc>
@@ -1153,26 +1278,42 @@
           </w:tcPr>
           <w:p>
             <w:pPr>
-              <w:pStyle w:val="Coptic"/>
-            </w:pPr>
-            <w:r>
-              <w:t>Ⲓⲉⲍⲉⲕⲓⲏⲗ ⲁ</w:t>
-            </w:r>
-            <w:proofErr w:type="spellStart"/>
-            <w:r>
-              <w:t>ϥϫ</w:t>
-            </w:r>
-            <w:proofErr w:type="spellEnd"/>
-            <w:r>
-              <w:t>ⲟⲥ ⲇⲉ ⲟⲛ: ⲁⲓⲛⲁⲩ ⲉ̀ⲟ̀ⲩⲡⲩⲗⲏ ⲉⲥⲧⲟⲃ: ϧⲉⲛ ⲟⲩⲧⲉⲃⲥ ⲑⲁⲩ ⲙⲁⲥⲧⲟⲛ: ⲑ</w:t>
-            </w:r>
-            <w:proofErr w:type="spellStart"/>
-            <w:r>
-              <w:t>ϥϣ</w:t>
-            </w:r>
-            <w:proofErr w:type="spellEnd"/>
-            <w:r>
-              <w:t>ⲉ ⲉ̀ϧⲟⲩⲛ ⲉ̀ⲣⲟⲥ: ⲛ̀ϫⲉ ⲡ̀Ϣⲏⲣⲓ ⲙ̀ⲫⲏⲈⲑⲟⲩⲁⲃ.</w:t>
+              <w:pStyle w:val="CopticVersemulti-line"/>
+            </w:pPr>
+            <w:r>
+              <w:t>Ⲓⲉⲍⲉⲕⲓⲏⲗ ⲁϥϫⲟⲥ ⲇⲉ ⲟⲛ:</w:t>
+            </w:r>
+          </w:p>
+          <w:p>
+            <w:pPr>
+              <w:pStyle w:val="CopticVersemulti-line"/>
+            </w:pPr>
+            <w:r>
+              <w:t>ⲁⲓⲛⲁⲩ ⲉ̀ⲟ̀ⲩⲡⲩⲗⲏ ⲉⲥⲧⲟⲃ:</w:t>
+            </w:r>
+          </w:p>
+          <w:p>
+            <w:pPr>
+              <w:pStyle w:val="CopticVersemulti-line"/>
+            </w:pPr>
+            <w:r>
+              <w:t>ϧⲉⲛ ⲟⲩⲧⲉⲃⲥ ⲑⲁⲩ ⲙⲁⲥⲧⲟⲛ:</w:t>
+            </w:r>
+          </w:p>
+          <w:p>
+            <w:pPr>
+              <w:pStyle w:val="CopticVersemulti-line"/>
+            </w:pPr>
+            <w:r>
+              <w:t>ⲑϥϣⲉ ⲉ̀ϧⲟⲩⲛ ⲉ̀ⲣⲟⲥ:</w:t>
+            </w:r>
+          </w:p>
+          <w:p>
+            <w:pPr>
+              <w:pStyle w:val="CopticVerse"/>
+            </w:pPr>
+            <w:r>
+              <w:t>ⲛ̀ϫⲉ ⲡ̀Ϣⲏⲣⲓ ⲙ̀ⲫⲏⲈⲑⲟⲩⲁⲃ.</w:t>
             </w:r>
           </w:p>
         </w:tc>
@@ -1207,7 +1348,7 @@
           </w:tcPr>
           <w:p>
             <w:pPr>
-              <w:ind w:left="196" w:hanging="196"/>
+              <w:pStyle w:val="EngHang"/>
             </w:pPr>
             <w:r>
               <w:t>Ezekiel also said,</w:t>
@@ -1215,7 +1356,7 @@
           </w:p>
           <w:p>
             <w:pPr>
-              <w:ind w:left="196" w:hanging="196"/>
+              <w:pStyle w:val="EngHang"/>
             </w:pPr>
             <w:r>
               <w:t>"I saw a door, sealed</w:t>
@@ -1223,7 +1364,7 @@
           </w:p>
           <w:p>
             <w:pPr>
-              <w:ind w:left="196" w:hanging="196"/>
+              <w:pStyle w:val="EngHang"/>
             </w:pPr>
             <w:r>
               <w:t>With a mysterious seal.</w:t>
@@ -1231,7 +1372,7 @@
           </w:p>
           <w:p>
             <w:pPr>
-              <w:ind w:left="196" w:hanging="196"/>
+              <w:pStyle w:val="EngEnd"/>
             </w:pPr>
             <w:r>
               <w:t>The Son of the Holy entered it.</w:t>
@@ -1283,10 +1424,34 @@
           </w:tcPr>
           <w:p>
             <w:pPr>
-              <w:pStyle w:val="Coptic"/>
-            </w:pPr>
-            <w:r>
-              <w:t>Ⲕⲩⲣⲓⲟⲥ Ⲓⲏ̄ⲥ̄ Ⲡⲭ̄ⲥ̄: ⲙ̀ⲡⲉ ϩ̀ⲗⲓ ϣⲉ ⲉ̀ϧⲟⲩⲛ ⲉ̀ⲣⲟⲥ: ⲉ̀ⲃⲏⲗ ⲛ̀ⲑⲟϥ ⲟⲩⲟϩ ⲁϥⲭⲁⲥ: ⲉⲥϣⲟⲧⲉⲙ ⲙ̀ⲡⲉⲥⲣⲏϯ ⲕⲁⲗⲟⲥ.</w:t>
+              <w:pStyle w:val="CopticVersemulti-line"/>
+            </w:pPr>
+            <w:r>
+              <w:t>Ⲕⲩⲣⲓⲟⲥ Ⲓⲏ̄ⲥ̄ Ⲡⲭ̄ⲥ̄:</w:t>
+            </w:r>
+          </w:p>
+          <w:p>
+            <w:pPr>
+              <w:pStyle w:val="CopticVersemulti-line"/>
+            </w:pPr>
+            <w:r>
+              <w:t>ⲙ̀ⲡⲉ ϩ̀ⲗⲓ ϣⲉ ⲉ̀ϧⲟⲩⲛ ⲉ̀ⲣⲟⲥ:</w:t>
+            </w:r>
+          </w:p>
+          <w:p>
+            <w:pPr>
+              <w:pStyle w:val="CopticVersemulti-line"/>
+            </w:pPr>
+            <w:r>
+              <w:t>ⲉ̀ⲃⲏⲗ ⲛ̀ⲑⲟϥ ⲟⲩⲟϩ ⲁϥⲭⲁⲥ:</w:t>
+            </w:r>
+          </w:p>
+          <w:p>
+            <w:pPr>
+              <w:pStyle w:val="CopticVerse"/>
+            </w:pPr>
+            <w:r>
+              <w:t>ⲉⲥϣⲟⲧⲉⲙ ⲙ̀ⲡⲉⲥⲣⲏϯ ⲕⲁⲗⲟⲥ.</w:t>
             </w:r>
           </w:p>
         </w:tc>
@@ -1321,7 +1486,7 @@
           </w:tcPr>
           <w:p>
             <w:pPr>
-              <w:ind w:left="196" w:hanging="196"/>
+              <w:pStyle w:val="EngHang"/>
             </w:pPr>
             <w:r>
               <w:t>The Lord Jesus Christ,</w:t>
@@ -1329,7 +1494,7 @@
           </w:p>
           <w:p>
             <w:pPr>
-              <w:ind w:left="196" w:hanging="196"/>
+              <w:pStyle w:val="EngHang"/>
             </w:pPr>
             <w:r>
               <w:t>Alone entered it.</w:t>
@@ -1337,7 +1502,7 @@
           </w:p>
           <w:p>
             <w:pPr>
-              <w:ind w:left="196" w:hanging="196"/>
+              <w:pStyle w:val="EngHang"/>
             </w:pPr>
             <w:r>
               <w:t>He came out,</w:t>
@@ -1345,7 +1510,7 @@
           </w:p>
           <w:p>
             <w:pPr>
-              <w:ind w:left="196" w:hanging="196"/>
+              <w:pStyle w:val="EngEnd"/>
             </w:pPr>
             <w:r>
               <w:t>And her virginity is sealed."</w:t>
@@ -1397,10 +1562,35 @@
           </w:tcPr>
           <w:p>
             <w:pPr>
-              <w:pStyle w:val="Coptic"/>
-            </w:pPr>
-            <w:r>
-              <w:t>Ⲗⲟⲅⲟⲥ ⲧⲟⲩ ⲟ Ⲡⲉⲧⲣⲟⲥ: ⲡ̀ⲉ̀ⲣⲫⲉⲓ ⲙ̀ⲡⲓⲛⲟϩⲉⲙ ⲛ̀ⲛⲓⲡⲓⲥⲧⲟⲥ: ⲡⲓⲟ̀ⲩⲁⲓ ϧⲉⲛ ⲡⲉϥⲡ̀ⲣⲟⲥⲟ̀ⲡⲟⲛ: ⲉ̀ⲁ̀ϥⲛⲁϩⲙⲉⲛ ϧⲉⲛ ⲛⲓⲡⲓⲣⲁⲥⲙⲟⲥ.</w:t>
+              <w:pStyle w:val="CopticVersemulti-line"/>
+            </w:pPr>
+            <w:r>
+              <w:t>Ⲗⲟⲅⲟⲥ ⲧⲟⲩ ⲟ Ⲡⲉⲧⲣⲟⲥ:</w:t>
+            </w:r>
+          </w:p>
+          <w:p>
+            <w:pPr>
+              <w:pStyle w:val="CopticVersemulti-line"/>
+            </w:pPr>
+            <w:r>
+              <w:lastRenderedPageBreak/>
+              <w:t>ⲡ̀ⲉ̀ⲣⲫⲉⲓ ⲙ̀ⲡⲓⲛⲟϩⲉⲙ ⲛ̀ⲛⲓⲡⲓⲥⲧⲟⲥ:</w:t>
+            </w:r>
+          </w:p>
+          <w:p>
+            <w:pPr>
+              <w:pStyle w:val="CopticVersemulti-line"/>
+            </w:pPr>
+            <w:r>
+              <w:t>ⲡⲓⲟ̀ⲩⲁⲓ ϧⲉⲛ ⲡⲉϥⲡ̀ⲣⲟⲥⲟ̀ⲡⲟⲛ:</w:t>
+            </w:r>
+          </w:p>
+          <w:p>
+            <w:pPr>
+              <w:pStyle w:val="CopticVerse"/>
+            </w:pPr>
+            <w:r>
+              <w:t>ⲉ̀ⲁ̀ϥⲛⲁϩⲙⲉⲛ ϧⲉⲛ ⲛⲓⲡⲓⲣⲁⲥⲙⲟⲥ.</w:t>
             </w:r>
           </w:p>
         </w:tc>
@@ -1410,11 +1600,13 @@
           </w:tcPr>
           <w:p>
             <w:r>
+              <w:lastRenderedPageBreak/>
               <w:t>Logos of God our Father</w:t>
             </w:r>
           </w:p>
           <w:p>
             <w:r>
+              <w:lastRenderedPageBreak/>
               <w:t>Altar of rescue for believers</w:t>
             </w:r>
           </w:p>
@@ -1435,23 +1627,25 @@
           </w:tcPr>
           <w:p>
             <w:pPr>
-              <w:ind w:left="196" w:hanging="196"/>
-            </w:pPr>
-            <w:r>
+              <w:pStyle w:val="EngHang"/>
+            </w:pPr>
+            <w:r>
+              <w:lastRenderedPageBreak/>
               <w:t>The Logos of God, our Father,</w:t>
             </w:r>
           </w:p>
           <w:p>
             <w:pPr>
-              <w:ind w:left="196" w:hanging="196"/>
-            </w:pPr>
-            <w:r>
+              <w:pStyle w:val="EngHang"/>
+            </w:pPr>
+            <w:r>
+              <w:lastRenderedPageBreak/>
               <w:t>The sanctuary of safety for the faithful.</w:t>
             </w:r>
           </w:p>
           <w:p>
             <w:pPr>
-              <w:ind w:left="196" w:hanging="196"/>
+              <w:pStyle w:val="EngHang"/>
             </w:pPr>
             <w:r>
               <w:t>One in His Person,</w:t>
@@ -1459,25 +1653,17 @@
           </w:p>
           <w:p>
             <w:pPr>
-              <w:ind w:left="196" w:hanging="196"/>
-            </w:pPr>
-            <w:r>
-              <w:t xml:space="preserve">Our </w:t>
+              <w:pStyle w:val="EngEnd"/>
+            </w:pPr>
+            <w:r>
+              <w:t xml:space="preserve">Our Saviour from </w:t>
             </w:r>
             <w:proofErr w:type="spellStart"/>
             <w:r>
-              <w:t>Saviour</w:t>
+              <w:t>aflictions</w:t>
             </w:r>
             <w:proofErr w:type="spellEnd"/>
             <w:r>
-              <w:t xml:space="preserve"> from </w:t>
-            </w:r>
-            <w:proofErr w:type="spellStart"/>
-            <w:r>
-              <w:t>aflictions</w:t>
-            </w:r>
-            <w:proofErr w:type="spellEnd"/>
-            <w:r>
               <w:t>.</w:t>
             </w:r>
           </w:p>
@@ -1491,6 +1677,7 @@
               <w:ind w:left="196" w:hanging="196"/>
             </w:pPr>
             <w:r>
+              <w:lastRenderedPageBreak/>
               <w:t>The Logos of God, our Father,</w:t>
             </w:r>
           </w:p>
@@ -1499,6 +1686,7 @@
               <w:ind w:left="196" w:hanging="196"/>
             </w:pPr>
             <w:r>
+              <w:lastRenderedPageBreak/>
               <w:t>The sanctuary of safety for the faithful.</w:t>
             </w:r>
           </w:p>
@@ -1515,15 +1703,7 @@
               <w:ind w:left="196" w:hanging="196"/>
             </w:pPr>
             <w:r>
-              <w:t xml:space="preserve">Our </w:t>
-            </w:r>
-            <w:proofErr w:type="spellStart"/>
-            <w:r>
-              <w:t>Saviour</w:t>
-            </w:r>
-            <w:proofErr w:type="spellEnd"/>
-            <w:r>
-              <w:t xml:space="preserve"> from </w:t>
+              <w:t xml:space="preserve">Our Saviour from </w:t>
             </w:r>
             <w:proofErr w:type="spellStart"/>
             <w:r>
@@ -1543,90 +1723,107 @@
           </w:tcPr>
           <w:p>
             <w:pPr>
-              <w:pStyle w:val="Coptic"/>
-            </w:pPr>
-            <w:r>
-              <w:t>Ⲙⲓⲭⲉⲟⲥ ⲡⲁⲗⲓⲛ ⲁ</w:t>
+              <w:pStyle w:val="CopticVersemulti-line"/>
+            </w:pPr>
+            <w:r>
+              <w:lastRenderedPageBreak/>
+              <w:t>Ⲙⲓⲭⲉⲟⲥ ⲡⲁⲗⲓⲛ ⲁϥϫⲟⲥ:</w:t>
+            </w:r>
+          </w:p>
+          <w:p>
+            <w:pPr>
+              <w:pStyle w:val="CopticVersemulti-line"/>
+            </w:pPr>
+            <w:r>
+              <w:t>ϫⲉ ⲛⲓⲙ ⲛ̀ⲑⲟ ϩⲱⲓ ⲱ̀ Ⲃⲏⲑⲗⲉⲉⲙ:</w:t>
+            </w:r>
+          </w:p>
+          <w:p>
+            <w:pPr>
+              <w:pStyle w:val="CopticVersemulti-line"/>
+            </w:pPr>
+            <w:r>
+              <w:t>ⲡ̀ⲕⲁϩⲓ ⲛ̀Ⲉⲫⲣⲁⲑⲁ ⲛⲉⲙ Ⲓⲟⲩⲇⲉⲁ̀:</w:t>
+            </w:r>
+          </w:p>
+          <w:p>
+            <w:pPr>
+              <w:pStyle w:val="CopticVerse"/>
+            </w:pPr>
+            <w:r>
+              <w:t>ⲛ̀ⲑⲟ ⲟⲩⲕⲟⲩϫⲓ ⲁⲛ ϧⲉⲛ Ⲓⲉⲣⲟⲩⲥⲁⲗⲏⲙ.</w:t>
+            </w:r>
+          </w:p>
+        </w:tc>
+        <w:tc>
+          <w:tcPr>
+            <w:tcW w:w="1242" w:type="pct"/>
+          </w:tcPr>
+          <w:p>
+            <w:r>
+              <w:t>Micah said also</w:t>
+            </w:r>
+          </w:p>
+          <w:p>
+            <w:r>
+              <w:t>You Bethlehem of Judah</w:t>
+            </w:r>
+          </w:p>
+          <w:p>
+            <w:r>
+              <w:t xml:space="preserve">Land of </w:t>
             </w:r>
             <w:proofErr w:type="spellStart"/>
             <w:r>
-              <w:t>ϥϫ</w:t>
+              <w:t>Ephrathah</w:t>
             </w:r>
             <w:proofErr w:type="spellEnd"/>
-            <w:r>
-              <w:t>ⲟⲥ: ϫⲉ ⲛⲓⲙ ⲛ̀ⲑⲟ ϩⲱⲓ ⲱ̀ Ⲃⲏⲑⲗⲉⲉⲙ: ⲡ̀ⲕⲁϩⲓ ⲛ̀Ⲉⲫⲣⲁⲑⲁ ⲛⲉⲙ Ⲓⲟⲩⲇⲉⲁ̀: ⲛ̀ⲑⲟ ⲟⲩⲕⲟⲩϫⲓ ⲁⲛ ϧⲉⲛ Ⲓⲉⲣⲟⲩⲥⲁⲗⲏⲙ.</w:t>
-            </w:r>
-          </w:p>
-        </w:tc>
-        <w:tc>
-          <w:tcPr>
-            <w:tcW w:w="1242" w:type="pct"/>
-          </w:tcPr>
-          <w:p>
-            <w:r>
-              <w:t>Micah said also</w:t>
-            </w:r>
-          </w:p>
-          <w:p>
-            <w:r>
-              <w:t>You Bethlehem of Judah</w:t>
-            </w:r>
-          </w:p>
-          <w:p>
-            <w:r>
-              <w:t xml:space="preserve">Land of </w:t>
+          </w:p>
+          <w:p>
+            <w:r>
+              <w:t>Are not little in Jerusalem.</w:t>
+            </w:r>
+          </w:p>
+        </w:tc>
+        <w:tc>
+          <w:tcPr>
+            <w:tcW w:w="1255" w:type="pct"/>
+          </w:tcPr>
+          <w:p>
+            <w:pPr>
+              <w:pStyle w:val="EngHang"/>
+            </w:pPr>
+            <w:r>
+              <w:t>Micah also said,</w:t>
+            </w:r>
+          </w:p>
+          <w:p>
+            <w:pPr>
+              <w:pStyle w:val="EngHang"/>
+            </w:pPr>
+            <w:r>
+              <w:t>"You, O Bethlehem of Judea,</w:t>
+            </w:r>
+          </w:p>
+          <w:p>
+            <w:pPr>
+              <w:pStyle w:val="EngHang"/>
+            </w:pPr>
+            <w:r>
+              <w:t xml:space="preserve">The Land of </w:t>
             </w:r>
             <w:proofErr w:type="spellStart"/>
             <w:r>
               <w:t>Ephrathah</w:t>
             </w:r>
             <w:proofErr w:type="spellEnd"/>
-          </w:p>
-          <w:p>
-            <w:r>
-              <w:t>Are not little in Jerusalem.</w:t>
-            </w:r>
-          </w:p>
-        </w:tc>
-        <w:tc>
-          <w:tcPr>
-            <w:tcW w:w="1255" w:type="pct"/>
-          </w:tcPr>
-          <w:p>
-            <w:pPr>
-              <w:ind w:left="196" w:hanging="196"/>
-            </w:pPr>
-            <w:r>
-              <w:t>Micah also said,</w:t>
-            </w:r>
-          </w:p>
-          <w:p>
-            <w:pPr>
-              <w:ind w:left="196" w:hanging="196"/>
-            </w:pPr>
-            <w:r>
-              <w:t>"You, O Bethlehem of Judea,</w:t>
-            </w:r>
-          </w:p>
-          <w:p>
-            <w:pPr>
-              <w:ind w:left="196" w:hanging="196"/>
-            </w:pPr>
-            <w:r>
-              <w:t xml:space="preserve">The Land of </w:t>
-            </w:r>
-            <w:proofErr w:type="spellStart"/>
-            <w:r>
-              <w:t>Ephrathah</w:t>
-            </w:r>
-            <w:proofErr w:type="spellEnd"/>
             <w:r>
               <w:t>,</w:t>
             </w:r>
           </w:p>
           <w:p>
             <w:pPr>
-              <w:ind w:left="196" w:hanging="196"/>
+              <w:pStyle w:val="EngEnd"/>
             </w:pPr>
             <w:r>
               <w:t>Are not the least in Jerusalem.</w:t>
@@ -1686,18 +1883,34 @@
           </w:tcPr>
           <w:p>
             <w:pPr>
-              <w:pStyle w:val="Coptic"/>
-            </w:pPr>
-            <w:r>
-              <w:t>Ⲛ</w:t>
-            </w:r>
-            <w:proofErr w:type="spellStart"/>
-            <w:r>
-              <w:t>ϧⲏϯ</w:t>
-            </w:r>
-            <w:proofErr w:type="spellEnd"/>
-            <w:r>
-              <w:t xml:space="preserve"> ⲉⲫ̀ⲓ̀ ⲅⲁⲣ ⲉ̀ⲃⲟⲗ: ⲛ̀ϫⲉ ⲟⲩϩⲏⲅⲟⲩⲙⲉⲛⲟⲥ: ⲫⲏⲉ̀ⲑⲛⲁⲁ1ⲙⲟⲛⲓ ⲙ̀ⲡⲒⲥⲣⲁⲏ̀ⲗ: ⲡⲁⲗⲁⲥ ⲛ̀ⲁ̀ⲗⲏⲑⲓⲛⲟⲥ.</w:t>
+              <w:pStyle w:val="CopticVersemulti-line"/>
+            </w:pPr>
+            <w:r>
+              <w:t>Ⲛϧⲏϯ ⲉⲫ̀ⲓ̀ ⲅⲁⲣ ⲉ̀ⲃⲟⲗ:</w:t>
+            </w:r>
+          </w:p>
+          <w:p>
+            <w:pPr>
+              <w:pStyle w:val="CopticVersemulti-line"/>
+            </w:pPr>
+            <w:r>
+              <w:t>ⲛ̀ϫⲉ ⲟⲩϩⲏⲅⲟⲩⲙⲉⲛⲟⲥ:</w:t>
+            </w:r>
+          </w:p>
+          <w:p>
+            <w:pPr>
+              <w:pStyle w:val="CopticVersemulti-line"/>
+            </w:pPr>
+            <w:r>
+              <w:t>ⲫⲏⲉ̀ⲑⲛⲁⲁ1ⲙⲟⲛⲓ ⲙ̀ⲡⲒⲥⲣⲁⲏ̀ⲗ:</w:t>
+            </w:r>
+          </w:p>
+          <w:p>
+            <w:pPr>
+              <w:pStyle w:val="CopticVerse"/>
+            </w:pPr>
+            <w:r>
+              <w:t>ⲡⲁⲗⲁⲥ ⲛ̀ⲁ̀ⲗⲏⲑⲓⲛⲟⲥ.</w:t>
             </w:r>
           </w:p>
         </w:tc>
@@ -1732,7 +1945,7 @@
           </w:tcPr>
           <w:p>
             <w:pPr>
-              <w:ind w:left="196" w:hanging="196"/>
+              <w:pStyle w:val="EngHang"/>
             </w:pPr>
             <w:r>
               <w:t>Out of you shall come</w:t>
@@ -1740,7 +1953,7 @@
           </w:p>
           <w:p>
             <w:pPr>
-              <w:ind w:left="196" w:hanging="196"/>
+              <w:pStyle w:val="EngHang"/>
             </w:pPr>
             <w:r>
               <w:t>A ruler,</w:t>
@@ -1748,7 +1961,7 @@
           </w:p>
           <w:p>
             <w:pPr>
-              <w:ind w:left="196" w:hanging="196"/>
+              <w:pStyle w:val="EngHang"/>
             </w:pPr>
             <w:r>
               <w:t>Who will Shepherd Israel,</w:t>
@@ -1756,7 +1969,7 @@
           </w:p>
           <w:p>
             <w:pPr>
-              <w:ind w:left="196" w:hanging="196"/>
+              <w:pStyle w:val="EngEnd"/>
             </w:pPr>
             <w:r>
               <w:t>My people in truth."</w:t>
@@ -1808,18 +2021,34 @@
           </w:tcPr>
           <w:p>
             <w:pPr>
-              <w:pStyle w:val="Coptic"/>
-            </w:pPr>
-            <w:r>
-              <w:t>Ⲝⲁⲡⲓⲛⲁ ⲛⲓⲁ̀ⲅⲅⲉⲗⲟⲥ: ⲁϥⲟ̀ⲩⲱ̀ⲛϩ ⲙ̀ⲡⲓⲙⲁⲩⲥⲧⲏⲣⲓⲟⲛ: ⲙ̀ⲡⲁⲓⲣⲏϯ ⲉ</w:t>
-            </w:r>
-            <w:proofErr w:type="spellStart"/>
-            <w:r>
-              <w:t>ϥϫ</w:t>
-            </w:r>
-            <w:proofErr w:type="spellEnd"/>
-            <w:r>
-              <w:t>ⲱ ⲙ̀ⲙⲟⲥ: ϫⲉ ⲁⲩⲙⲓⲥⲓ ⲛⲱⲧⲉⲛ ⲙ̀ⲫⲟⲟⲩ.</w:t>
+              <w:pStyle w:val="CopticVersemulti-line"/>
+            </w:pPr>
+            <w:r>
+              <w:t>Ⲝⲁⲡⲓⲛⲁ ⲛⲓⲁ̀ⲅⲅⲉⲗⲟⲥ:</w:t>
+            </w:r>
+          </w:p>
+          <w:p>
+            <w:pPr>
+              <w:pStyle w:val="CopticVersemulti-line"/>
+            </w:pPr>
+            <w:r>
+              <w:t>ⲁϥⲟ̀ⲩⲱ̀ⲛϩ ⲙ̀ⲡⲓⲙⲁⲩⲥⲧⲏⲣⲓⲟⲛ:</w:t>
+            </w:r>
+          </w:p>
+          <w:p>
+            <w:pPr>
+              <w:pStyle w:val="CopticVersemulti-line"/>
+            </w:pPr>
+            <w:r>
+              <w:t>ⲙ̀ⲡⲁⲓⲣⲏϯ ⲉϥϫⲱ ⲙ̀ⲙⲟⲥ:</w:t>
+            </w:r>
+          </w:p>
+          <w:p>
+            <w:pPr>
+              <w:pStyle w:val="CopticVerse"/>
+            </w:pPr>
+            <w:r>
+              <w:t>ϫⲉ ⲁⲩⲙⲓⲥⲓ ⲛⲱⲧⲉⲛ ⲙ̀ⲫⲟⲟⲩ.</w:t>
             </w:r>
           </w:p>
         </w:tc>
@@ -1854,7 +2083,7 @@
           </w:tcPr>
           <w:p>
             <w:pPr>
-              <w:ind w:left="196" w:hanging="196"/>
+              <w:pStyle w:val="EngHang"/>
             </w:pPr>
             <w:r>
               <w:t>Truly the angel</w:t>
@@ -1862,7 +2091,7 @@
           </w:p>
           <w:p>
             <w:pPr>
-              <w:ind w:left="196" w:hanging="196"/>
+              <w:pStyle w:val="EngHang"/>
             </w:pPr>
             <w:r>
               <w:t>Revealed the mystery,</w:t>
@@ -1870,7 +2099,7 @@
           </w:p>
           <w:p>
             <w:pPr>
-              <w:ind w:left="196" w:hanging="196"/>
+              <w:pStyle w:val="EngHang"/>
             </w:pPr>
             <w:r>
               <w:t>Saying likewise,</w:t>
@@ -1878,7 +2107,7 @@
           </w:p>
           <w:p>
             <w:pPr>
-              <w:ind w:left="196" w:hanging="196"/>
+              <w:pStyle w:val="EngEnd"/>
             </w:pPr>
             <w:r>
               <w:t>"Unto you today is born</w:t>
@@ -1930,10 +2159,26 @@
           </w:tcPr>
           <w:p>
             <w:pPr>
-              <w:pStyle w:val="Coptic"/>
-            </w:pPr>
-            <w:r>
-              <w:t>ⲞⲩⲤⲱⲧⲏⲣ ϧⲉⲛ Ⲃⲏⲑⲗⲉⲉⲙ: ⲉ̀ⲧ̀ ⲫⲁⲓ ⲡⲉ ⲡ̀Ⲟⲩⲣⲟ ⲛ̀ⲧⲉ ⲡ̀ⲱ̀ⲟⲩ: ⲙⲁϣⲉⲛⲱⲧⲉⲛ ⲇⲉ ⲛ̀ⲭⲱⲗⲉⲙ: ⲉ̀ⲣⲉⲧⲉⲛ ⲉ̀ϫⲓⲙⲓ ⲙ̀ⲙⲁⲩ.</w:t>
+              <w:pStyle w:val="CopticVersemulti-line"/>
+            </w:pPr>
+            <w:r>
+              <w:t>ⲞⲩⲤⲱⲧⲏⲣ ϧⲉⲛ Ⲃⲏⲑⲗⲉⲉⲙ:</w:t>
+            </w:r>
+          </w:p>
+          <w:p>
+            <w:pPr>
+              <w:pStyle w:val="CopticVersemulti-line"/>
+            </w:pPr>
+            <w:r>
+              <w:t>ⲉ̀ⲧ̀ ⲫⲁⲓ ⲡⲉ ⲡ̀Ⲟⲩⲣⲟ ⲛ̀ⲧⲉ ⲡ̀ⲱ̀ⲟⲩ: ⲙⲁϣⲉⲛⲱⲧⲉⲛ ⲇⲉ ⲛ̀ⲭⲱⲗⲉⲙ:</w:t>
+            </w:r>
+          </w:p>
+          <w:p>
+            <w:pPr>
+              <w:pStyle w:val="CopticVerse"/>
+            </w:pPr>
+            <w:r>
+              <w:t>ⲉ̀ⲣⲉⲧⲉⲛ ⲉ̀ϫⲓⲙⲓ ⲙ̀ⲙⲁⲩ.</w:t>
             </w:r>
           </w:p>
         </w:tc>
@@ -1968,23 +2213,15 @@
           </w:tcPr>
           <w:p>
             <w:pPr>
-              <w:ind w:left="196" w:hanging="196"/>
-            </w:pPr>
-            <w:r>
-              <w:t xml:space="preserve">A </w:t>
-            </w:r>
-            <w:proofErr w:type="spellStart"/>
-            <w:r>
-              <w:t>Saviour</w:t>
-            </w:r>
-            <w:proofErr w:type="spellEnd"/>
-            <w:r>
-              <w:t xml:space="preserve"> in Bethlehem,</w:t>
-            </w:r>
-          </w:p>
-          <w:p>
-            <w:pPr>
-              <w:ind w:left="196" w:hanging="196"/>
+              <w:pStyle w:val="EngHang"/>
+            </w:pPr>
+            <w:r>
+              <w:t>A Saviour in Bethlehem,</w:t>
+            </w:r>
+          </w:p>
+          <w:p>
+            <w:pPr>
+              <w:pStyle w:val="EngHang"/>
             </w:pPr>
             <w:r>
               <w:t>Who is the King of glory.</w:t>
@@ -1992,7 +2229,7 @@
           </w:p>
           <w:p>
             <w:pPr>
-              <w:ind w:left="196" w:hanging="196"/>
+              <w:pStyle w:val="EngHang"/>
             </w:pPr>
             <w:r>
               <w:t>Go quickly and</w:t>
@@ -2000,7 +2237,7 @@
           </w:p>
           <w:p>
             <w:pPr>
-              <w:ind w:left="196" w:hanging="196"/>
+              <w:pStyle w:val="EngEnd"/>
             </w:pPr>
             <w:r>
               <w:t>You will find him there."</w:t>
@@ -2016,15 +2253,7 @@
               <w:ind w:left="196" w:hanging="196"/>
             </w:pPr>
             <w:r>
-              <w:t xml:space="preserve">A </w:t>
-            </w:r>
-            <w:proofErr w:type="spellStart"/>
-            <w:r>
-              <w:t>Saviour</w:t>
-            </w:r>
-            <w:proofErr w:type="spellEnd"/>
-            <w:r>
-              <w:t xml:space="preserve"> in Bethlehem,</w:t>
+              <w:t>A Saviour in Bethlehem,</w:t>
             </w:r>
           </w:p>
           <w:p>
@@ -2060,19 +2289,35 @@
           </w:tcPr>
           <w:p>
             <w:pPr>
-              <w:pStyle w:val="Coptic"/>
+              <w:pStyle w:val="CopticVersemulti-line"/>
+            </w:pPr>
+            <w:r>
+              <w:t>Ⲡⲁⲓ̀ⲗⲟⲩ ⲉϥⲭⲏ ϧⲉⲛ ⲟⲩⲟ̀ⲛϩϥ:</w:t>
+            </w:r>
+          </w:p>
+          <w:p>
+            <w:pPr>
+              <w:pStyle w:val="CopticVersemulti-line"/>
+            </w:pPr>
+            <w:r>
+              <w:t>ⲟⲩⲟϩ ϧⲉⲛ ϩⲁⲛⲧⲱⲓⲥ ⲉⲩⲕⲟⲩⲗⲱⲗϥ:</w:t>
+            </w:r>
+          </w:p>
+          <w:p>
+            <w:pPr>
+              <w:pStyle w:val="CopticVersemulti-line"/>
             </w:pPr>
             <w:r>
               <w:lastRenderedPageBreak/>
-              <w:t>Ⲡⲁⲓ̀ⲗⲟⲩ ⲉϥⲭⲏ ϧⲉⲛ ⲟⲩⲟ̀ⲛ</w:t>
-            </w:r>
-            <w:proofErr w:type="spellStart"/>
-            <w:r>
-              <w:t>ϩϥ</w:t>
-            </w:r>
-            <w:proofErr w:type="spellEnd"/>
-            <w:r>
-              <w:t>: ⲟⲩⲟϩ ϧⲉⲛ ϩⲁⲛⲧⲱⲓⲥ ⲉⲩⲕⲟⲩⲗⲱⲗϥ: ⲥⲁⲧⲟⲧⲟⲩ ⲁⲩⲓ̀ ϩⲁⲣⲟϥ: ⲁⲩⲓ̀ ⲉ̀ϧ̀ⲣⲏⲓ ⲁⲩⲟ̀ⲩⲱ̀ϣⲧ ⲙ̀ⲙⲟϥ.</w:t>
+              <w:t>ⲥⲁⲧⲟⲧⲟⲩ ⲁⲩⲓ̀ ϩⲁⲣⲟϥ:</w:t>
+            </w:r>
+          </w:p>
+          <w:p>
+            <w:pPr>
+              <w:pStyle w:val="CopticVerse"/>
+            </w:pPr>
+            <w:r>
+              <w:t>ⲁⲩⲓ̀ ⲉ̀ϧ̀ⲣⲏⲓ ⲁⲩⲟ̀ⲩⲱ̀ϣⲧ ⲙ̀ⲙⲟϥ.</w:t>
             </w:r>
           </w:p>
         </w:tc>
@@ -2082,6 +2327,7 @@
           </w:tcPr>
           <w:p>
             <w:r>
+              <w:lastRenderedPageBreak/>
               <w:t>The child in a manger</w:t>
             </w:r>
           </w:p>
@@ -2097,6 +2343,7 @@
           </w:p>
           <w:p>
             <w:r>
+              <w:lastRenderedPageBreak/>
               <w:t>And worshipped Him.</w:t>
             </w:r>
           </w:p>
@@ -2107,15 +2354,16 @@
           </w:tcPr>
           <w:p>
             <w:pPr>
-              <w:ind w:left="196" w:hanging="196"/>
-            </w:pPr>
-            <w:r>
+              <w:pStyle w:val="EngHang"/>
+            </w:pPr>
+            <w:r>
+              <w:lastRenderedPageBreak/>
               <w:t>They immediately came to Him,</w:t>
             </w:r>
           </w:p>
           <w:p>
             <w:pPr>
-              <w:ind w:left="196" w:hanging="196"/>
+              <w:pStyle w:val="EngHang"/>
             </w:pPr>
             <w:r>
               <w:t>And worshipped Him,</w:t>
@@ -2123,15 +2371,16 @@
           </w:p>
           <w:p>
             <w:pPr>
-              <w:ind w:left="196" w:hanging="196"/>
-            </w:pPr>
-            <w:r>
+              <w:pStyle w:val="EngHang"/>
+            </w:pPr>
+            <w:r>
+              <w:lastRenderedPageBreak/>
               <w:t>The child in a manger,</w:t>
             </w:r>
           </w:p>
           <w:p>
             <w:pPr>
-              <w:ind w:left="196" w:hanging="196"/>
+              <w:pStyle w:val="EngEnd"/>
             </w:pPr>
             <w:r>
               <w:t>Wrapped in swaddling cloths</w:t>
@@ -2147,6 +2396,7 @@
               <w:ind w:left="196" w:hanging="196"/>
             </w:pPr>
             <w:r>
+              <w:lastRenderedPageBreak/>
               <w:t>They immediately came to Him,</w:t>
             </w:r>
           </w:p>
@@ -2171,6 +2421,7 @@
               <w:ind w:left="196" w:hanging="196"/>
             </w:pPr>
             <w:r>
+              <w:lastRenderedPageBreak/>
               <w:t>Wrapped in swaddling cloths</w:t>
             </w:r>
           </w:p>
@@ -2183,18 +2434,35 @@
           </w:tcPr>
           <w:p>
             <w:pPr>
-              <w:pStyle w:val="Coptic"/>
-            </w:pPr>
-            <w:r>
-              <w:t>Ⲡⲓⲕⲓ ⲛ̀ⲛⲉⲧⲉⲙⲛⲁ</w:t>
-            </w:r>
-            <w:proofErr w:type="spellStart"/>
-            <w:r>
-              <w:t>ϣϫ</w:t>
-            </w:r>
-            <w:proofErr w:type="spellEnd"/>
-            <w:r>
-              <w:t xml:space="preserve"> ⲉ̀ⲣⲟⲓ: ⲥⲱⲧⲉⲙ ⲡ̀ⲥⲁϫⲓ ⲙ̀Ⲙⲁⲧⲑⲉⲟⲥ: ⲉⲑⲃⲉ ⲡ̀ϫⲓⲛⲙⲓⲥⲓ ⲙ̀ⲡⲓⲣⲉⲛⲁⲓ: ⲉ̀ⲧⲉ ⲛ̀ⲑⲟϥ ⲡⲉ Ⲓⲏ̄ⲥ̄ Ⲡⲭ̄ⲥ̄.</w:t>
+              <w:pStyle w:val="CopticVersemulti-line"/>
+            </w:pPr>
+            <w:r>
+              <w:lastRenderedPageBreak/>
+              <w:t>Ⲡⲓⲕⲓ ⲛ̀ⲛⲉⲧⲉⲙⲛⲁϣϫ ⲉ̀ⲣⲟⲓ:</w:t>
+            </w:r>
+          </w:p>
+          <w:p>
+            <w:pPr>
+              <w:pStyle w:val="CopticVersemulti-line"/>
+            </w:pPr>
+            <w:r>
+              <w:t>ⲥⲱⲧⲉⲙ ⲡ̀ⲥⲁϫⲓ ⲙ̀Ⲙⲁⲧⲑⲉⲟⲥ:</w:t>
+            </w:r>
+          </w:p>
+          <w:p>
+            <w:pPr>
+              <w:pStyle w:val="CopticVersemulti-line"/>
+            </w:pPr>
+            <w:r>
+              <w:t>ⲉⲑⲃⲉ ⲡ̀ϫⲓⲛⲙⲓⲥⲓ ⲙ̀ⲡⲓⲣⲉⲛⲁⲓ:</w:t>
+            </w:r>
+          </w:p>
+          <w:p>
+            <w:pPr>
+              <w:pStyle w:val="CopticVerse"/>
+            </w:pPr>
+            <w:r>
+              <w:t>ⲉ̀ⲧⲉ ⲛ̀ⲑⲟϥ ⲡⲉ Ⲓⲏ̄ⲥ̄ Ⲡⲭ̄ⲥ̄.</w:t>
             </w:r>
           </w:p>
         </w:tc>
@@ -2229,7 +2497,7 @@
           </w:tcPr>
           <w:p>
             <w:pPr>
-              <w:ind w:left="196" w:hanging="196"/>
+              <w:pStyle w:val="EngHang"/>
             </w:pPr>
             <w:r>
               <w:t>Incline your ears to me,</w:t>
@@ -2237,7 +2505,7 @@
           </w:p>
           <w:p>
             <w:pPr>
-              <w:ind w:left="196" w:hanging="196"/>
+              <w:pStyle w:val="EngHang"/>
             </w:pPr>
             <w:r>
               <w:t>Listen to the words of Matthew,</w:t>
@@ -2245,7 +2513,7 @@
           </w:p>
           <w:p>
             <w:pPr>
-              <w:ind w:left="196" w:hanging="196"/>
+              <w:pStyle w:val="EngHang"/>
             </w:pPr>
             <w:r>
               <w:t>Regarding the birth of the merciful,</w:t>
@@ -2253,7 +2521,7 @@
           </w:p>
           <w:p>
             <w:pPr>
-              <w:ind w:left="196" w:hanging="196"/>
+              <w:pStyle w:val="EngEnd"/>
             </w:pPr>
             <w:r>
               <w:t>Of Jesus Christ.</w:t>
@@ -2305,18 +2573,34 @@
           </w:tcPr>
           <w:p>
             <w:pPr>
-              <w:pStyle w:val="Coptic"/>
-            </w:pPr>
-            <w:r>
-              <w:t>Ⲥⲉ ⲟⲛⲧⲱⲥ ⲡⲁⲓⲣⲏϯ ⲡⲉ</w:t>
-            </w:r>
-            <w:proofErr w:type="spellStart"/>
-            <w:r>
-              <w:t>ϫⲁϥ</w:t>
-            </w:r>
-            <w:proofErr w:type="spellEnd"/>
-            <w:r>
-              <w:t>: ϧⲉⲛ ⲡⲉϥⲉ̀ⲩⲁⲅⲅⲉⲗⲓⲟⲛ: ⲡⲉⲛⲟ̄ⲥ̄ Ⲓⲏ̄ⲥ̄ ⲫⲏⲉ̀ⲧⲁⲩⲙⲁⲥϥ: ⲁϥⲉ̀ⲣⲣⲱⲙⲓ ϣⲁ ⲛ̀ⲧⲉϥⲥⲱϯ ⲙ̀ⲙⲟⲛ.</w:t>
+              <w:pStyle w:val="CopticVersemulti-line"/>
+            </w:pPr>
+            <w:r>
+              <w:t>Ⲥⲉ ⲟⲛⲧⲱⲥ ⲡⲁⲓⲣⲏϯ ⲡⲉϫⲁϥ:</w:t>
+            </w:r>
+          </w:p>
+          <w:p>
+            <w:pPr>
+              <w:pStyle w:val="CopticVersemulti-line"/>
+            </w:pPr>
+            <w:r>
+              <w:t>ϧⲉⲛ ⲡⲉϥⲉ̀ⲩⲁⲅⲅⲉⲗⲓⲟⲛ:</w:t>
+            </w:r>
+          </w:p>
+          <w:p>
+            <w:pPr>
+              <w:pStyle w:val="CopticVersemulti-line"/>
+            </w:pPr>
+            <w:r>
+              <w:t>ⲡⲉⲛⲟ̄ⲥ̄ Ⲓⲏ̄ⲥ̄ ⲫⲏⲉ̀ⲧⲁⲩⲙⲁⲥϥ:</w:t>
+            </w:r>
+          </w:p>
+          <w:p>
+            <w:pPr>
+              <w:pStyle w:val="CopticVerse"/>
+            </w:pPr>
+            <w:r>
+              <w:t>ⲁϥⲉ̀ⲣⲣⲱⲙⲓ ϣⲁ ⲛ̀ⲧⲉϥⲥⲱϯ ⲙ̀ⲙⲟⲛ.</w:t>
             </w:r>
           </w:p>
         </w:tc>
@@ -2351,7 +2635,7 @@
           </w:tcPr>
           <w:p>
             <w:pPr>
-              <w:ind w:left="196" w:hanging="196"/>
+              <w:pStyle w:val="EngHang"/>
             </w:pPr>
             <w:r>
               <w:t>Indeed, he said,</w:t>
@@ -2359,7 +2643,7 @@
           </w:p>
           <w:p>
             <w:pPr>
-              <w:ind w:left="196" w:hanging="196"/>
+              <w:pStyle w:val="EngHang"/>
             </w:pPr>
             <w:r>
               <w:t>In his Gospel,</w:t>
@@ -2367,7 +2651,7 @@
           </w:p>
           <w:p>
             <w:pPr>
-              <w:ind w:left="196" w:hanging="196"/>
+              <w:pStyle w:val="EngHang"/>
             </w:pPr>
             <w:r>
               <w:t>"Our Lord Jesus was born.</w:t>
@@ -2375,7 +2659,7 @@
           </w:p>
           <w:p>
             <w:pPr>
-              <w:ind w:left="196" w:hanging="196"/>
+              <w:pStyle w:val="EngEnd"/>
             </w:pPr>
             <w:r>
               <w:t>He became Man to save us."</w:t>
@@ -2427,10 +2711,34 @@
           </w:tcPr>
           <w:p>
             <w:pPr>
-              <w:pStyle w:val="Coptic"/>
-            </w:pPr>
-            <w:r>
-              <w:t>Ⲧⲟⲧⲉ ⲛⲓⲟ̀ⲩⲣⲱⲟⲩ ⲛ̀ⲛⲓⲙⲁⲅⲟⲥ: ⲁⲩⲓ̀ ⲉ̀ⲃⲟⲗ ⲥⲁ ⲡⲉⲓⲉⲃⲧ: ⲉ̀Ⲓⲉⲣⲟⲩⲥⲁⲗⲏⲙ ⲥⲩϫⲱ ⲙ̀ⲙⲟⲥ: ϯⲃⲁⲕⲓ ⲉ̄ⲑ̄ⲩ̄ ⲉⲧⲧⲁⲓⲑⲟⲩⲧ.</w:t>
+              <w:pStyle w:val="CopticVersemulti-line"/>
+            </w:pPr>
+            <w:r>
+              <w:t>Ⲧⲟⲧⲉ ⲛⲓⲟ̀ⲩⲣⲱⲟⲩ ⲛ̀ⲛⲓⲙⲁⲅⲟⲥ:</w:t>
+            </w:r>
+          </w:p>
+          <w:p>
+            <w:pPr>
+              <w:pStyle w:val="CopticVersemulti-line"/>
+            </w:pPr>
+            <w:r>
+              <w:t>ⲁⲩⲓ̀ ⲉ̀ⲃⲟⲗ ⲥⲁ ⲡⲉⲓⲉⲃⲧ:</w:t>
+            </w:r>
+          </w:p>
+          <w:p>
+            <w:pPr>
+              <w:pStyle w:val="CopticVersemulti-line"/>
+            </w:pPr>
+            <w:r>
+              <w:t>ⲉ̀Ⲓⲉⲣⲟⲩⲥⲁⲗⲏⲙ ⲥⲩϫⲱ ⲙ̀ⲙⲟⲥ:</w:t>
+            </w:r>
+          </w:p>
+          <w:p>
+            <w:pPr>
+              <w:pStyle w:val="CopticVerse"/>
+            </w:pPr>
+            <w:r>
+              <w:t>ϯⲃⲁⲕⲓ ⲉ̄ⲑ̄ⲩ̄ ⲉⲧⲧⲁⲓⲑⲟⲩⲧ.</w:t>
             </w:r>
           </w:p>
         </w:tc>
@@ -2465,7 +2773,7 @@
           </w:tcPr>
           <w:p>
             <w:pPr>
-              <w:ind w:left="196" w:hanging="196"/>
+              <w:pStyle w:val="EngHang"/>
             </w:pPr>
             <w:r>
               <w:t>Then came the kings, the magi,</w:t>
@@ -2473,7 +2781,7 @@
           </w:p>
           <w:p>
             <w:pPr>
-              <w:ind w:left="196" w:hanging="196"/>
+              <w:pStyle w:val="EngHang"/>
             </w:pPr>
             <w:r>
               <w:t>From the East</w:t>
@@ -2481,7 +2789,7 @@
           </w:p>
           <w:p>
             <w:pPr>
-              <w:ind w:left="196" w:hanging="196"/>
+              <w:pStyle w:val="EngHang"/>
             </w:pPr>
             <w:r>
               <w:t>To Jerusalem saying,</w:t>
@@ -2489,18 +2797,10 @@
           </w:p>
           <w:p>
             <w:pPr>
-              <w:ind w:left="196" w:hanging="196"/>
-            </w:pPr>
-            <w:r>
-              <w:t xml:space="preserve">"O holy </w:t>
-            </w:r>
-            <w:proofErr w:type="spellStart"/>
-            <w:r>
-              <w:t>honoured</w:t>
-            </w:r>
-            <w:proofErr w:type="spellEnd"/>
-            <w:r>
-              <w:t xml:space="preserve"> city,</w:t>
+              <w:pStyle w:val="EngEnd"/>
+            </w:pPr>
+            <w:r>
+              <w:t>"O holy honoured city,</w:t>
             </w:r>
           </w:p>
         </w:tc>
@@ -2537,15 +2837,7 @@
               <w:ind w:left="196" w:hanging="196"/>
             </w:pPr>
             <w:r>
-              <w:t xml:space="preserve">"O holy </w:t>
-            </w:r>
-            <w:proofErr w:type="spellStart"/>
-            <w:r>
-              <w:t>honoured</w:t>
-            </w:r>
-            <w:proofErr w:type="spellEnd"/>
-            <w:r>
-              <w:t xml:space="preserve"> city,</w:t>
+              <w:t>"O holy honoured city,</w:t>
             </w:r>
           </w:p>
         </w:tc>
@@ -2557,10 +2849,26 @@
           </w:tcPr>
           <w:p>
             <w:pPr>
-              <w:pStyle w:val="Coptic"/>
-            </w:pPr>
-            <w:r>
-              <w:t>Ⲩⲡⲟ ⲧⲁ ⲅⲓ ⲁϥⲑⲱⲛ ⲡⲉⲇⲓⲟⲛ ⲛ̀ⲟⲩⲣⲟ ⲛ̀ⲧⲉ ⲛⲓⲒⲟⲩⲇⲁⲓ: ϫⲉ ⲁⲛⲛⲁⲩ ⲅⲁⲣ ⲉ̀ⲡⲉϥⲥⲓⲟⲩ: ⲥⲁ ⲡ̀ⲥⲁ ⲛ̀ⲧⲉ ⲛⲓⲙⲁⲛ̀ϣⲁⲓ.</w:t>
+              <w:pStyle w:val="CopticVersemulti-line"/>
+            </w:pPr>
+            <w:r>
+              <w:t>Ⲩⲡⲟ ⲧⲁ ⲅⲓ ⲁϥⲑⲱⲛ ⲡⲉⲇⲓⲟⲛ ⲛ̀ⲟⲩⲣⲟ ⲛ̀ⲧⲉ ⲛⲓⲒⲟⲩⲇⲁⲓ:</w:t>
+            </w:r>
+          </w:p>
+          <w:p>
+            <w:pPr>
+              <w:pStyle w:val="CopticVersemulti-line"/>
+            </w:pPr>
+            <w:r>
+              <w:t>ϫⲉ ⲁⲛⲛⲁⲩ ⲅⲁⲣ ⲉ̀ⲡⲉϥⲥⲓⲟⲩ:</w:t>
+            </w:r>
+          </w:p>
+          <w:p>
+            <w:pPr>
+              <w:pStyle w:val="CopticVerse"/>
+            </w:pPr>
+            <w:r>
+              <w:t>ⲥⲁ ⲡ̀ⲥⲁ ⲛ̀ⲧⲉ ⲛⲓⲙⲁⲛ̀ϣⲁⲓ.</w:t>
             </w:r>
           </w:p>
         </w:tc>
@@ -2595,7 +2903,7 @@
           </w:tcPr>
           <w:p>
             <w:pPr>
-              <w:ind w:left="196" w:hanging="196"/>
+              <w:pStyle w:val="EngHang"/>
             </w:pPr>
             <w:r>
               <w:t>Where is the One born</w:t>
@@ -2603,7 +2911,7 @@
           </w:p>
           <w:p>
             <w:pPr>
-              <w:ind w:left="196" w:hanging="196"/>
+              <w:pStyle w:val="EngHang"/>
             </w:pPr>
             <w:r>
               <w:t>The King of the Jews?</w:t>
@@ -2611,7 +2919,7 @@
           </w:p>
           <w:p>
             <w:pPr>
-              <w:ind w:left="196" w:hanging="196"/>
+              <w:pStyle w:val="EngHang"/>
             </w:pPr>
             <w:r>
               <w:t>For we say His star</w:t>
@@ -2619,7 +2927,7 @@
           </w:p>
           <w:p>
             <w:pPr>
-              <w:ind w:left="196" w:hanging="196"/>
+              <w:pStyle w:val="EngEnd"/>
             </w:pPr>
             <w:r>
               <w:t>In the East."</w:t>
@@ -2671,10 +2979,35 @@
           </w:tcPr>
           <w:p>
             <w:pPr>
-              <w:pStyle w:val="Coptic"/>
-            </w:pPr>
-            <w:r>
-              <w:t>Ⲫⲁⲓ ⲡⲉ ⲉⲑⲃⲏⲧⲉⲛ ⲁⲩⲙⲓⲥⲓ ⲙ̀ⲙⲟϥ ϫⲉ ⲛ̀ⲑⲟϥ ⲡⲉ ⲡ̀Ⲥⲱⲧⲏⲣ ⲙ̀ⲡⲓⲕⲟⲥⲙⲟⲥ: ⲧⲉⲛϩⲱⲥ ⲛⲁϥ ⲧⲉⲛϭⲓⲥⲓ ⲙ̀ⲙⲟϥ: ⲛⲉⲙ ⲡ̀ⲭⲟⲣⲟⲥ ⲛ̀ⲧⲉ ⲛⲓⲁ̀ⲅⲅⲉⲗⲟⲥ.</w:t>
+              <w:pStyle w:val="CopticVersemulti-line"/>
+            </w:pPr>
+            <w:r>
+              <w:t>Ⲫⲁⲓ ⲡⲉ ⲉⲑⲃⲏⲧⲉⲛ ⲁⲩⲙⲓⲥⲓ ⲙ̀ⲙⲟϥ:</w:t>
+            </w:r>
+          </w:p>
+          <w:p>
+            <w:pPr>
+              <w:pStyle w:val="CopticVersemulti-line"/>
+            </w:pPr>
+            <w:r>
+              <w:t>ϫⲉ ⲛ̀ⲑⲟϥ ⲡⲉ ⲡ̀Ⲥⲱⲧⲏⲣ ⲙ̀ⲡⲓⲕⲟⲥⲙⲟⲥ:</w:t>
+            </w:r>
+          </w:p>
+          <w:p>
+            <w:pPr>
+              <w:pStyle w:val="CopticVersemulti-line"/>
+            </w:pPr>
+            <w:r>
+              <w:lastRenderedPageBreak/>
+              <w:t>ⲧⲉⲛϩⲱⲥ ⲛⲁϥ ⲧⲉⲛϭⲓⲥⲓ ⲙ̀ⲙⲟϥ:</w:t>
+            </w:r>
+          </w:p>
+          <w:p>
+            <w:pPr>
+              <w:pStyle w:val="CopticVerse"/>
+            </w:pPr>
+            <w:r>
+              <w:t>ⲛⲉⲙ ⲡ̀ⲭⲟⲣⲟⲥ ⲛ̀ⲧⲉ ⲛⲓⲁ̀ⲅⲅⲉⲗⲟⲥ.</w:t>
             </w:r>
           </w:p>
         </w:tc>
@@ -2684,20 +3017,13 @@
           </w:tcPr>
           <w:p>
             <w:r>
+              <w:lastRenderedPageBreak/>
               <w:t>This is Who was born</w:t>
             </w:r>
           </w:p>
           <w:p>
             <w:r>
-              <w:t xml:space="preserve">He is the </w:t>
-            </w:r>
-            <w:proofErr w:type="spellStart"/>
-            <w:r>
-              <w:t>Saviour</w:t>
-            </w:r>
-            <w:proofErr w:type="spellEnd"/>
-            <w:r>
-              <w:t xml:space="preserve"> of the world</w:t>
+              <w:t>He is the Saviour of the world</w:t>
             </w:r>
           </w:p>
           <w:p>
@@ -2717,7 +3043,7 @@
           </w:tcPr>
           <w:p>
             <w:pPr>
-              <w:ind w:left="196" w:hanging="196"/>
+              <w:pStyle w:val="EngHang"/>
             </w:pPr>
             <w:r>
               <w:t>The is He who was born,</w:t>
@@ -2725,23 +3051,15 @@
           </w:p>
           <w:p>
             <w:pPr>
-              <w:ind w:left="196" w:hanging="196"/>
-            </w:pPr>
-            <w:r>
-              <w:t xml:space="preserve">The </w:t>
-            </w:r>
-            <w:proofErr w:type="spellStart"/>
-            <w:r>
-              <w:t>Saviour</w:t>
-            </w:r>
-            <w:proofErr w:type="spellEnd"/>
-            <w:r>
-              <w:t xml:space="preserve"> of the world.</w:t>
-            </w:r>
-          </w:p>
-          <w:p>
-            <w:pPr>
-              <w:ind w:left="196" w:hanging="196"/>
+              <w:pStyle w:val="EngHang"/>
+            </w:pPr>
+            <w:r>
+              <w:t>The Saviour of the world.</w:t>
+            </w:r>
+          </w:p>
+          <w:p>
+            <w:pPr>
+              <w:pStyle w:val="EngHang"/>
             </w:pPr>
             <w:r>
               <w:t>We praise Him and exalt Him,</w:t>
@@ -2749,9 +3067,10 @@
           </w:p>
           <w:p>
             <w:pPr>
-              <w:ind w:left="196" w:hanging="196"/>
-            </w:pPr>
-            <w:r>
+              <w:pStyle w:val="EngEnd"/>
+            </w:pPr>
+            <w:r>
+              <w:lastRenderedPageBreak/>
               <w:t>With the choir of the angels.</w:t>
             </w:r>
           </w:p>
@@ -2765,6 +3084,7 @@
               <w:ind w:left="196" w:hanging="196"/>
             </w:pPr>
             <w:r>
+              <w:lastRenderedPageBreak/>
               <w:t>The is He who was born,</w:t>
             </w:r>
           </w:p>
@@ -2773,15 +3093,7 @@
               <w:ind w:left="196" w:hanging="196"/>
             </w:pPr>
             <w:r>
-              <w:t xml:space="preserve">The </w:t>
-            </w:r>
-            <w:proofErr w:type="spellStart"/>
-            <w:r>
-              <w:t>Saviour</w:t>
-            </w:r>
-            <w:proofErr w:type="spellEnd"/>
-            <w:r>
-              <w:t xml:space="preserve"> of the world.</w:t>
+              <w:t>The Saviour of the world.</w:t>
             </w:r>
           </w:p>
           <w:p>
@@ -2809,10 +3121,35 @@
           </w:tcPr>
           <w:p>
             <w:pPr>
-              <w:pStyle w:val="Coptic"/>
-            </w:pPr>
-            <w:r>
-              <w:t>Ⲭⲱⲗⲉⲙ ⲙ̀ⲙⲱⲧⲉⲛ ⲱ̀ ⲛⲓⲡⲓⲥⲧⲟⲥ: ⲛ̀ⲧⲉⲛⲟ̀ⲩⲱ̀ϣⲧ ⲛ̀Ⲓⲏ̄ⲥ̄ Ⲡⲭ̄ⲥ̄: ⲫⲏⲉ̀ⲧⲁⲩⲙⲁⲥϥ ⲥⲱⲙⲁⲧⲓⲕⲟⲥ: ϧⲉⲛ ⲑⲏⲉ̀ⲧⲧⲟⲩⲃⲏⲟⲩⲧ ⲙ̀ⲡⲁⲣⲑⲉⲛⲟⲥ.</w:t>
+              <w:pStyle w:val="CopticVersemulti-line"/>
+            </w:pPr>
+            <w:r>
+              <w:lastRenderedPageBreak/>
+              <w:t>Ⲭⲱⲗⲉⲙ ⲙ̀ⲙⲱⲧⲉⲛ ⲱ̀ ⲛⲓⲡⲓⲥⲧⲟⲥ:</w:t>
+            </w:r>
+          </w:p>
+          <w:p>
+            <w:pPr>
+              <w:pStyle w:val="CopticVersemulti-line"/>
+            </w:pPr>
+            <w:r>
+              <w:t>ⲛ̀ⲧⲉⲛⲟ̀ⲩⲱ̀ϣⲧ ⲛ̀Ⲓⲏ̄ⲥ̄ Ⲡⲭ̄ⲥ̄:</w:t>
+            </w:r>
+          </w:p>
+          <w:p>
+            <w:pPr>
+              <w:pStyle w:val="CopticVersemulti-line"/>
+            </w:pPr>
+            <w:r>
+              <w:t>ⲫⲏⲉ̀ⲧⲁⲩⲙⲁⲥϥ ⲥⲱⲙⲁⲧⲓⲕⲟⲥ:</w:t>
+            </w:r>
+          </w:p>
+          <w:p>
+            <w:pPr>
+              <w:pStyle w:val="CopticVerse"/>
+            </w:pPr>
+            <w:r>
+              <w:t>ϧⲉⲛ ⲑⲏⲉ̀ⲧⲧⲟⲩⲃⲏⲟⲩⲧ ⲙ̀ⲡⲁⲣⲑⲉⲛⲟⲥ.</w:t>
             </w:r>
           </w:p>
         </w:tc>
@@ -2847,7 +3184,7 @@
           </w:tcPr>
           <w:p>
             <w:pPr>
-              <w:ind w:left="196" w:hanging="196"/>
+              <w:pStyle w:val="EngHang"/>
             </w:pPr>
             <w:r>
               <w:t>Make haste, O believers,</w:t>
@@ -2855,7 +3192,7 @@
           </w:p>
           <w:p>
             <w:pPr>
-              <w:ind w:left="196" w:hanging="196"/>
+              <w:pStyle w:val="EngHang"/>
             </w:pPr>
             <w:r>
               <w:t>To worship Jesus Christ,</w:t>
@@ -2863,7 +3200,7 @@
           </w:p>
           <w:p>
             <w:pPr>
-              <w:ind w:left="196" w:hanging="196"/>
+              <w:pStyle w:val="EngHang"/>
             </w:pPr>
             <w:r>
               <w:t>Who was born in the flesh</w:t>
@@ -2871,7 +3208,7 @@
           </w:p>
           <w:p>
             <w:pPr>
-              <w:ind w:left="196" w:hanging="196"/>
+              <w:pStyle w:val="EngEnd"/>
             </w:pPr>
             <w:r>
               <w:t>From the pure Virgin.</w:t>
@@ -2923,30 +3260,34 @@
           </w:tcPr>
           <w:p>
             <w:pPr>
-              <w:pStyle w:val="Coptic"/>
-            </w:pPr>
-            <w:r>
-              <w:t xml:space="preserve">Ⲯⲱⲧⲏⲣ ⲙ̀ⲡⲓⲕⲟⲥⲙⲟⲥ ⲧⲏⲣϥ: ⲥⲱϯ ⲙ̀ⲙⲟⲛ ⲟⲩⲟϩ ⲛⲁⲓ ⲛⲁⲛ: </w:t>
-            </w:r>
-            <w:proofErr w:type="spellStart"/>
-            <w:r>
-              <w:t>ϥⲱϯ</w:t>
-            </w:r>
-            <w:proofErr w:type="spellEnd"/>
-            <w:r>
-              <w:t xml:space="preserve"> </w:t>
-            </w:r>
-            <w:r>
-              <w:lastRenderedPageBreak/>
-              <w:t>ⲙ̀ⲡⲉⲛ</w:t>
-            </w:r>
-            <w:proofErr w:type="spellStart"/>
-            <w:r>
-              <w:t>ϩⲟϫϩⲉϫ</w:t>
-            </w:r>
-            <w:proofErr w:type="spellEnd"/>
-            <w:r>
-              <w:t xml:space="preserve"> ⲧⲏⲣϥ: ⲟⲩⲟϩ ⲡⲉⲕⲟ̀ⲩϫⲁⲓ ⲙⲏⲓϥ ⲛⲁⲛ.</w:t>
+              <w:pStyle w:val="CopticVersemulti-line"/>
+            </w:pPr>
+            <w:r>
+              <w:t>Ⲯⲱⲧⲏⲣ ⲙ̀ⲡⲓⲕⲟⲥⲙⲟⲥ ⲧⲏⲣϥ:</w:t>
+            </w:r>
+          </w:p>
+          <w:p>
+            <w:pPr>
+              <w:pStyle w:val="CopticVersemulti-line"/>
+            </w:pPr>
+            <w:r>
+              <w:t>ⲥⲱϯ ⲙ̀ⲙⲟⲛ ⲟⲩⲟϩ ⲛⲁⲓ ⲛⲁⲛ:</w:t>
+            </w:r>
+          </w:p>
+          <w:p>
+            <w:pPr>
+              <w:pStyle w:val="CopticVersemulti-line"/>
+            </w:pPr>
+            <w:r>
+              <w:t>ϥⲱϯ ⲙ̀ⲡⲉⲛϩⲟϫϩⲉϫ ⲧⲏⲣϥ:</w:t>
+            </w:r>
+          </w:p>
+          <w:p>
+            <w:pPr>
+              <w:pStyle w:val="CopticVersemulti-line"/>
+            </w:pPr>
+            <w:r>
+              <w:t>ⲟⲩⲟϩ ⲡⲉⲕⲟ̀ⲩϫⲁⲓ ⲙⲏⲓϥ ⲛⲁⲛ.</w:t>
             </w:r>
           </w:p>
         </w:tc>
@@ -2956,7 +3297,6 @@
           </w:tcPr>
           <w:p>
             <w:r>
-              <w:lastRenderedPageBreak/>
               <w:t>O Savior of the world</w:t>
             </w:r>
           </w:p>
@@ -2967,7 +3307,6 @@
           </w:p>
           <w:p>
             <w:r>
-              <w:lastRenderedPageBreak/>
               <w:t>Save us from all our distress</w:t>
             </w:r>
           </w:p>
@@ -2983,24 +3322,15 @@
           </w:tcPr>
           <w:p>
             <w:pPr>
-              <w:ind w:left="196" w:hanging="196"/>
-            </w:pPr>
-            <w:r>
-              <w:lastRenderedPageBreak/>
-              <w:t xml:space="preserve">O </w:t>
-            </w:r>
-            <w:proofErr w:type="spellStart"/>
-            <w:r>
-              <w:t>Saviour</w:t>
-            </w:r>
-            <w:proofErr w:type="spellEnd"/>
-            <w:r>
-              <w:t xml:space="preserve"> of the world,</w:t>
-            </w:r>
-          </w:p>
-          <w:p>
-            <w:pPr>
-              <w:ind w:left="196" w:hanging="196"/>
+              <w:pStyle w:val="EngHang"/>
+            </w:pPr>
+            <w:r>
+              <w:t>O Saviour of the world,</w:t>
+            </w:r>
+          </w:p>
+          <w:p>
+            <w:pPr>
+              <w:pStyle w:val="EngHang"/>
             </w:pPr>
             <w:r>
               <w:t>Save us and have mercy on us.</w:t>
@@ -3008,16 +3338,15 @@
           </w:p>
           <w:p>
             <w:pPr>
-              <w:ind w:left="196" w:hanging="196"/>
-            </w:pPr>
-            <w:r>
-              <w:lastRenderedPageBreak/>
+              <w:pStyle w:val="EngHang"/>
+            </w:pPr>
+            <w:r>
               <w:t>Save us from all our afflictions,</w:t>
             </w:r>
           </w:p>
           <w:p>
             <w:pPr>
-              <w:ind w:left="196" w:hanging="196"/>
+              <w:pStyle w:val="EngEnd"/>
             </w:pPr>
             <w:r>
               <w:t>And grant us salvation.</w:t>
@@ -3035,16 +3364,7 @@
             <w:bookmarkStart w:id="1" w:name="_GoBack"/>
             <w:bookmarkEnd w:id="1"/>
             <w:r>
-              <w:lastRenderedPageBreak/>
-              <w:t xml:space="preserve">O </w:t>
-            </w:r>
-            <w:proofErr w:type="spellStart"/>
-            <w:r>
-              <w:t>Saviour</w:t>
-            </w:r>
-            <w:proofErr w:type="spellEnd"/>
-            <w:r>
-              <w:t xml:space="preserve"> of the world,</w:t>
+              <w:t>O Saviour of the world,</w:t>
             </w:r>
           </w:p>
           <w:p>
@@ -3060,7 +3380,6 @@
               <w:ind w:left="196" w:hanging="196"/>
             </w:pPr>
             <w:r>
-              <w:lastRenderedPageBreak/>
               <w:t>Save us from all our afflictions,</w:t>
             </w:r>
           </w:p>
@@ -3081,19 +3400,34 @@
           </w:tcPr>
           <w:p>
             <w:pPr>
-              <w:pStyle w:val="Coptic"/>
-            </w:pPr>
-            <w:r>
-              <w:lastRenderedPageBreak/>
-              <w:t>Ⲱ ⲡⲉⲛⲟ̄ⲥ̄ Ⲓⲏ̄ⲥ̄ Ⲡⲭ̄ⲥ̄ ⲡⲓⲚⲏⲧ: ϯⲛⲁⲛ ⲙ̀ⲡⲓⲟ̀ⲩⲱ̀ⲓⲛⲓ ⲛ̀ⲁ̀ⲧⲕⲁⲕⲓⲛ: ϩⲓⲧⲉⲛ ⲛⲓϯⲏⲟ ⲛ̀</w:t>
-            </w:r>
-            <w:proofErr w:type="spellStart"/>
-            <w:r>
-              <w:t>ϯϣ</w:t>
-            </w:r>
-            <w:proofErr w:type="spellEnd"/>
-            <w:r>
-              <w:t>ⲉⲗⲏⲧ: ⲡⲓⲱ̀ⲟ̀ⲩ ⲛⲁⲕ ⲛⲉⲙⲁⲥ ⲁ̀ⲙⲏⲛ.</w:t>
+              <w:pStyle w:val="CopticVersemulti-line"/>
+            </w:pPr>
+            <w:r>
+              <w:t>Ⲱ ⲡⲉⲛⲟ̄ⲥ̄ Ⲓⲏ̄ⲥ̄ Ⲡⲭ̄ⲥ̄ ⲡⲓⲚⲏⲧ:</w:t>
+            </w:r>
+          </w:p>
+          <w:p>
+            <w:pPr>
+              <w:pStyle w:val="CopticVersemulti-line"/>
+            </w:pPr>
+            <w:r>
+              <w:t>ϯⲛⲁⲛ ⲙ̀ⲡⲓⲟ̀ⲩⲱ̀ⲓⲛⲓ ⲛ̀ⲁ̀ⲧⲕⲁⲕⲓⲛ:</w:t>
+            </w:r>
+          </w:p>
+          <w:p>
+            <w:pPr>
+              <w:pStyle w:val="CopticVersemulti-line"/>
+            </w:pPr>
+            <w:r>
+              <w:t>ϩⲓⲧⲉⲛ ⲛⲓϯⲏⲟ ⲛ̀ϯϣⲉⲗⲏⲧ:</w:t>
+            </w:r>
+          </w:p>
+          <w:p>
+            <w:pPr>
+              <w:pStyle w:val="CopticVersemulti-line"/>
+            </w:pPr>
+            <w:r>
+              <w:t>ⲡⲓⲱ̀ⲟ̀ⲩ ⲛⲁⲕ ⲛⲉⲙⲁⲥ ⲁ̀ⲙⲏⲛ.</w:t>
             </w:r>
           </w:p>
         </w:tc>
@@ -3123,7 +3457,7 @@
           </w:tcPr>
           <w:p>
             <w:pPr>
-              <w:ind w:left="196" w:hanging="196"/>
+              <w:pStyle w:val="EngHang"/>
             </w:pPr>
             <w:r>
               <w:t>O Our Lord, Jesus Christ the merciful,</w:t>
@@ -3131,7 +3465,7 @@
           </w:p>
           <w:p>
             <w:pPr>
-              <w:ind w:left="196" w:hanging="196"/>
+              <w:pStyle w:val="EngHang"/>
             </w:pPr>
             <w:r>
               <w:t>Grant us the light that overcomes</w:t>
@@ -3139,7 +3473,7 @@
           </w:p>
           <w:p>
             <w:pPr>
-              <w:ind w:left="196" w:hanging="196"/>
+              <w:pStyle w:val="EngHang"/>
             </w:pPr>
             <w:r>
               <w:t>Darkness through the prayers of the bride.</w:t>
@@ -3147,7 +3481,7 @@
           </w:p>
           <w:p>
             <w:pPr>
-              <w:ind w:left="196" w:hanging="196"/>
+              <w:pStyle w:val="EngEnd"/>
             </w:pPr>
             <w:r>
               <w:t>Yours is the glory. Amen.</w:t>
@@ -3210,7 +3544,7 @@
 
 <file path=word/comments.xml><?xml version="1.0" encoding="utf-8"?>
 <w:comments xmlns:ve="http://schemas.openxmlformats.org/markup-compatibility/2006" xmlns:o="urn:schemas-microsoft-com:office:office" xmlns:r="http://schemas.openxmlformats.org/officeDocument/2006/relationships" xmlns:m="http://schemas.openxmlformats.org/officeDocument/2006/math" xmlns:v="urn:schemas-microsoft-com:vml" xmlns:wp="http://schemas.openxmlformats.org/drawingml/2006/wordprocessingDrawing" xmlns:w10="urn:schemas-microsoft-com:office:word" xmlns:w="http://schemas.openxmlformats.org/wordprocessingml/2006/main" xmlns:wne="http://schemas.microsoft.com/office/word/2006/wordml">
-  <w:comment w:id="0" w:author="Windows User" w:date="2015-03-11T22:14:00Z" w:initials="BS">
+  <w:comment w:id="0" w:author="Windows User" w:date="2015-07-13T20:57:00Z" w:initials="BS">
     <w:p>
       <w:pPr>
         <w:pStyle w:val="CommentText"/>
@@ -3615,6 +3949,134 @@
       <w:sz w:val="20"/>
       <w:szCs w:val="20"/>
     </w:rPr>
+  </w:style>
+  <w:style w:type="paragraph" w:customStyle="1" w:styleId="EngHang">
+    <w:name w:val="EngHang"/>
+    <w:basedOn w:val="Normal"/>
+    <w:link w:val="EngHangChar"/>
+    <w:qFormat/>
+    <w:rsid w:val="003A29EC"/>
+    <w:pPr>
+      <w:spacing w:after="0" w:line="360" w:lineRule="exact"/>
+      <w:ind w:left="432" w:hanging="432"/>
+      <w:contextualSpacing/>
+      <w:jc w:val="left"/>
+    </w:pPr>
+    <w:rPr>
+      <w:rFonts w:ascii="Garamond" w:eastAsia="Times New Roman" w:hAnsi="Garamond" w:cs="Times New Roman"/>
+      <w:color w:val="000000"/>
+      <w:sz w:val="24"/>
+      <w:szCs w:val="24"/>
+    </w:rPr>
+  </w:style>
+  <w:style w:type="character" w:customStyle="1" w:styleId="EngHangChar">
+    <w:name w:val="EngHang Char"/>
+    <w:basedOn w:val="DefaultParagraphFont"/>
+    <w:link w:val="EngHang"/>
+    <w:rsid w:val="003A29EC"/>
+    <w:rPr>
+      <w:rFonts w:ascii="Garamond" w:eastAsia="Times New Roman" w:hAnsi="Garamond" w:cs="Times New Roman"/>
+      <w:color w:val="000000"/>
+      <w:sz w:val="24"/>
+      <w:szCs w:val="24"/>
+    </w:rPr>
+  </w:style>
+  <w:style w:type="paragraph" w:customStyle="1" w:styleId="EngEnd">
+    <w:name w:val="EngEnd"/>
+    <w:basedOn w:val="Normal"/>
+    <w:link w:val="EngEndChar"/>
+    <w:qFormat/>
+    <w:rsid w:val="003A29EC"/>
+    <w:pPr>
+      <w:spacing w:after="360" w:line="360" w:lineRule="exact"/>
+    </w:pPr>
+    <w:rPr>
+      <w:rFonts w:ascii="Garamond" w:eastAsia="Times New Roman" w:hAnsi="Garamond" w:cs="Times New Roman"/>
+      <w:color w:val="000000"/>
+      <w:sz w:val="24"/>
+      <w:szCs w:val="24"/>
+    </w:rPr>
+  </w:style>
+  <w:style w:type="character" w:customStyle="1" w:styleId="EngEndChar">
+    <w:name w:val="EngEnd Char"/>
+    <w:basedOn w:val="DefaultParagraphFont"/>
+    <w:link w:val="EngEnd"/>
+    <w:rsid w:val="003A29EC"/>
+    <w:rPr>
+      <w:rFonts w:ascii="Garamond" w:eastAsia="Times New Roman" w:hAnsi="Garamond" w:cs="Times New Roman"/>
+      <w:color w:val="000000"/>
+      <w:sz w:val="24"/>
+      <w:szCs w:val="24"/>
+    </w:rPr>
+  </w:style>
+  <w:style w:type="paragraph" w:customStyle="1" w:styleId="CopticCross">
+    <w:name w:val="Coptic Cross"/>
+    <w:basedOn w:val="Normal"/>
+    <w:link w:val="CopticCrossChar"/>
+    <w:qFormat/>
+    <w:rsid w:val="003A29EC"/>
+    <w:pPr>
+      <w:spacing w:after="0" w:line="360" w:lineRule="exact"/>
+      <w:jc w:val="right"/>
+    </w:pPr>
+    <w:rPr>
+      <w:rFonts w:ascii="CS Avva Shenouda" w:hAnsi="CS Avva Shenouda"/>
+      <w:sz w:val="24"/>
+    </w:rPr>
+  </w:style>
+  <w:style w:type="character" w:customStyle="1" w:styleId="CopticCrossChar">
+    <w:name w:val="Coptic Cross Char"/>
+    <w:basedOn w:val="DefaultParagraphFont"/>
+    <w:link w:val="CopticCross"/>
+    <w:rsid w:val="003A29EC"/>
+    <w:rPr>
+      <w:rFonts w:ascii="CS Avva Shenouda" w:hAnsi="CS Avva Shenouda"/>
+      <w:sz w:val="24"/>
+    </w:rPr>
+  </w:style>
+  <w:style w:type="paragraph" w:customStyle="1" w:styleId="CopticVerse">
+    <w:name w:val="Coptic Verse"/>
+    <w:basedOn w:val="Normal"/>
+    <w:link w:val="CopticVerseChar"/>
+    <w:qFormat/>
+    <w:rsid w:val="003A29EC"/>
+    <w:pPr>
+      <w:spacing w:after="240" w:line="360" w:lineRule="exact"/>
+    </w:pPr>
+    <w:rPr>
+      <w:rFonts w:ascii="FreeSerifAvvaShenouda" w:hAnsi="FreeSerifAvvaShenouda" w:cs="Calibri"/>
+      <w:noProof/>
+      <w:sz w:val="24"/>
+    </w:rPr>
+  </w:style>
+  <w:style w:type="character" w:customStyle="1" w:styleId="CopticVerseChar">
+    <w:name w:val="Coptic Verse Char"/>
+    <w:basedOn w:val="DefaultParagraphFont"/>
+    <w:link w:val="CopticVerse"/>
+    <w:rsid w:val="003A29EC"/>
+    <w:rPr>
+      <w:rFonts w:ascii="FreeSerifAvvaShenouda" w:hAnsi="FreeSerifAvvaShenouda" w:cs="Calibri"/>
+      <w:noProof/>
+      <w:sz w:val="24"/>
+    </w:rPr>
+  </w:style>
+  <w:style w:type="paragraph" w:customStyle="1" w:styleId="CopticVersemulti-line">
+    <w:name w:val="Coptic Verse multi-line"/>
+    <w:basedOn w:val="CopticVerse"/>
+    <w:link w:val="CopticVersemulti-lineChar"/>
+    <w:qFormat/>
+    <w:rsid w:val="003A29EC"/>
+    <w:pPr>
+      <w:spacing w:after="0"/>
+      <w:ind w:left="432" w:hanging="432"/>
+      <w:jc w:val="left"/>
+    </w:pPr>
+  </w:style>
+  <w:style w:type="character" w:customStyle="1" w:styleId="CopticVersemulti-lineChar">
+    <w:name w:val="Coptic Verse multi-line Char"/>
+    <w:basedOn w:val="CopticVerseChar"/>
+    <w:link w:val="CopticVersemulti-line"/>
+    <w:rsid w:val="003A29EC"/>
   </w:style>
 </w:styles>
 </file>

</xml_diff>